<commit_message>
Agregué el documento IEEE830 actualizado 2023
</commit_message>
<xml_diff>
--- a/Documentación/ejemplo-formato-ieee-830 avanzado.docx
+++ b/Documentación/ejemplo-formato-ieee-830 avanzado.docx
@@ -1041,6 +1041,12 @@
     </w:p>
     <w:sdt>
       <w:sdtPr>
+        <w:rPr>
+          <w:rFonts w:ascii="Arial" w:eastAsia="Arial" w:hAnsi="Arial" w:cs="Arial"/>
+          <w:color w:val="auto"/>
+          <w:sz w:val="20"/>
+          <w:szCs w:val="20"/>
+        </w:rPr>
         <w:id w:val="-727843588"/>
         <w:docPartObj>
           <w:docPartGallery w:val="Table of Contents"/>
@@ -1049,12 +1055,8 @@
       </w:sdtPr>
       <w:sdtEndPr>
         <w:rPr>
-          <w:rFonts w:ascii="Arial" w:eastAsia="Arial" w:hAnsi="Arial" w:cs="Arial"/>
           <w:b/>
           <w:bCs/>
-          <w:color w:val="auto"/>
-          <w:sz w:val="20"/>
-          <w:szCs w:val="20"/>
         </w:rPr>
       </w:sdtEndPr>
       <w:sdtContent>
@@ -5761,11 +5763,11 @@
               </w:rPr>
             </w:pPr>
             <w:r>
-              <w:t xml:space="preserve">Daniel Edgardo </w:t>
+              <w:t xml:space="preserve">Pablo </w:t>
             </w:r>
             <w:proofErr w:type="spellStart"/>
             <w:r>
-              <w:t>Ontivero</w:t>
+              <w:t>Dominguez</w:t>
             </w:r>
             <w:proofErr w:type="spellEnd"/>
           </w:p>
@@ -6104,28 +6106,28 @@
               <w:jc w:val="both"/>
               <w:rPr>
                 <w:color w:val="000000"/>
-                <w:lang w:val="en-US"/>
-              </w:rPr>
-            </w:pPr>
-            <w:r>
-              <w:rPr>
-                <w:color w:val="000000"/>
-                <w:lang w:val="en-US"/>
-              </w:rPr>
-              <w:t>Mail</w:t>
-            </w:r>
-            <w:r>
-              <w:rPr>
-                <w:color w:val="000000"/>
-                <w:lang w:val="en-US"/>
+              </w:rPr>
+            </w:pPr>
+            <w:r>
+              <w:rPr>
+                <w:color w:val="000000"/>
+              </w:rPr>
+              <w:t>M</w:t>
+            </w:r>
+            <w:r>
+              <w:rPr>
+                <w:color w:val="000000"/>
+              </w:rPr>
+              <w:t>ail</w:t>
+            </w:r>
+            <w:r>
+              <w:rPr>
+                <w:color w:val="000000"/>
               </w:rPr>
               <w:t xml:space="preserve"> </w:t>
             </w:r>
             <w:r>
-              <w:rPr>
-                <w:lang w:val="en-US"/>
-              </w:rPr>
-              <w:t>daniel.e.ontivero@gmail.com</w:t>
+              <w:t>pablodominguez832@gmail.com</w:t>
             </w:r>
           </w:p>
         </w:tc>
@@ -6211,8 +6213,18 @@
               </w:rPr>
             </w:pPr>
             <w:r>
-              <w:t>Moreno Marcos Eloy</w:t>
-            </w:r>
+              <w:t>Leonel Iv</w:t>
+            </w:r>
+            <w:bookmarkStart w:id="11" w:name="_GoBack"/>
+            <w:bookmarkEnd w:id="11"/>
+            <w:r>
+              <w:t xml:space="preserve">án </w:t>
+            </w:r>
+            <w:proofErr w:type="spellStart"/>
+            <w:r>
+              <w:t>Rasjido</w:t>
+            </w:r>
+            <w:proofErr w:type="spellEnd"/>
           </w:p>
         </w:tc>
       </w:tr>
@@ -6549,28 +6561,28 @@
               <w:jc w:val="both"/>
               <w:rPr>
                 <w:color w:val="000000"/>
-                <w:lang w:val="en-US"/>
-              </w:rPr>
-            </w:pPr>
-            <w:r>
-              <w:rPr>
-                <w:color w:val="000000"/>
-                <w:lang w:val="en-US"/>
-              </w:rPr>
-              <w:t>Mail</w:t>
-            </w:r>
-            <w:r>
-              <w:rPr>
-                <w:color w:val="000000"/>
-                <w:lang w:val="en-US"/>
+              </w:rPr>
+            </w:pPr>
+            <w:r>
+              <w:rPr>
+                <w:color w:val="000000"/>
+              </w:rPr>
+              <w:t>M</w:t>
+            </w:r>
+            <w:r>
+              <w:rPr>
+                <w:color w:val="000000"/>
+              </w:rPr>
+              <w:t>ail</w:t>
+            </w:r>
+            <w:r>
+              <w:rPr>
+                <w:color w:val="000000"/>
               </w:rPr>
               <w:t xml:space="preserve"> </w:t>
             </w:r>
             <w:r>
-              <w:rPr>
-                <w:lang w:val="en-US"/>
-              </w:rPr>
-              <w:t>marcosmoreno.15.mm@gmail.com</w:t>
+              <w:t>leonelrasjido17ispc@gmail.com</w:t>
             </w:r>
           </w:p>
         </w:tc>
@@ -6656,13 +6668,8 @@
               </w:rPr>
             </w:pPr>
             <w:r>
-              <w:t xml:space="preserve">Pablo </w:t>
-            </w:r>
-            <w:proofErr w:type="spellStart"/>
-            <w:r>
-              <w:t>Dominguez</w:t>
-            </w:r>
-            <w:proofErr w:type="spellEnd"/>
+              <w:t>Emiliano Tomás Ramírez</w:t>
+            </w:r>
           </w:p>
         </w:tc>
       </w:tr>
@@ -6999,901 +7006,6 @@
               <w:jc w:val="both"/>
               <w:rPr>
                 <w:color w:val="000000"/>
-              </w:rPr>
-            </w:pPr>
-            <w:r>
-              <w:rPr>
-                <w:color w:val="000000"/>
-              </w:rPr>
-              <w:t>M</w:t>
-            </w:r>
-            <w:r>
-              <w:rPr>
-                <w:color w:val="000000"/>
-              </w:rPr>
-              <w:t>ail</w:t>
-            </w:r>
-            <w:r>
-              <w:rPr>
-                <w:color w:val="000000"/>
-              </w:rPr>
-              <w:t xml:space="preserve"> </w:t>
-            </w:r>
-            <w:r>
-              <w:t>pablodominguez832@gmail.com</w:t>
-            </w:r>
-          </w:p>
-        </w:tc>
-      </w:tr>
-      <w:tr>
-        <w:trPr>
-          <w:jc w:val="center"/>
-        </w:trPr>
-        <w:tc>
-          <w:tcPr>
-            <w:tcW w:w="2626" w:type="dxa"/>
-            <w:tcBorders>
-              <w:top w:val="single" w:sz="4" w:space="0" w:color="000001"/>
-              <w:left w:val="single" w:sz="4" w:space="0" w:color="000001"/>
-              <w:bottom w:val="single" w:sz="4" w:space="0" w:color="000001"/>
-              <w:right w:val="single" w:sz="4" w:space="0" w:color="000001"/>
-            </w:tcBorders>
-            <w:shd w:val="clear" w:color="auto" w:fill="D9D9D9"/>
-            <w:tcMar>
-              <w:top w:w="0" w:type="dxa"/>
-              <w:left w:w="108" w:type="dxa"/>
-              <w:bottom w:w="0" w:type="dxa"/>
-              <w:right w:w="108" w:type="dxa"/>
-            </w:tcMar>
-          </w:tcPr>
-          <w:p>
-            <w:pPr>
-              <w:pBdr>
-                <w:top w:val="nil"/>
-                <w:left w:val="nil"/>
-                <w:bottom w:val="nil"/>
-                <w:right w:val="nil"/>
-                <w:between w:val="nil"/>
-              </w:pBdr>
-              <w:tabs>
-                <w:tab w:val="left" w:pos="709"/>
-              </w:tabs>
-              <w:jc w:val="both"/>
-              <w:rPr>
-                <w:color w:val="000000"/>
-              </w:rPr>
-            </w:pPr>
-            <w:r>
-              <w:rPr>
-                <w:b/>
-                <w:color w:val="000000"/>
-              </w:rPr>
-              <w:t>Nombre</w:t>
-            </w:r>
-          </w:p>
-        </w:tc>
-        <w:tc>
-          <w:tcPr>
-            <w:tcW w:w="5244" w:type="dxa"/>
-            <w:tcBorders>
-              <w:top w:val="single" w:sz="4" w:space="0" w:color="000001"/>
-              <w:left w:val="single" w:sz="4" w:space="0" w:color="000001"/>
-              <w:bottom w:val="single" w:sz="4" w:space="0" w:color="000001"/>
-              <w:right w:val="single" w:sz="4" w:space="0" w:color="000001"/>
-            </w:tcBorders>
-            <w:tcMar>
-              <w:top w:w="0" w:type="dxa"/>
-              <w:left w:w="108" w:type="dxa"/>
-              <w:bottom w:w="0" w:type="dxa"/>
-              <w:right w:w="108" w:type="dxa"/>
-            </w:tcMar>
-          </w:tcPr>
-          <w:p>
-            <w:pPr>
-              <w:pBdr>
-                <w:top w:val="nil"/>
-                <w:left w:val="nil"/>
-                <w:bottom w:val="nil"/>
-                <w:right w:val="nil"/>
-                <w:between w:val="nil"/>
-              </w:pBdr>
-              <w:tabs>
-                <w:tab w:val="left" w:pos="709"/>
-              </w:tabs>
-              <w:jc w:val="both"/>
-              <w:rPr>
-                <w:color w:val="000000"/>
-              </w:rPr>
-            </w:pPr>
-            <w:r>
-              <w:t xml:space="preserve">Leonel Iván </w:t>
-            </w:r>
-            <w:proofErr w:type="spellStart"/>
-            <w:r>
-              <w:t>Rasjido</w:t>
-            </w:r>
-            <w:proofErr w:type="spellEnd"/>
-          </w:p>
-        </w:tc>
-      </w:tr>
-      <w:tr>
-        <w:trPr>
-          <w:jc w:val="center"/>
-        </w:trPr>
-        <w:tc>
-          <w:tcPr>
-            <w:tcW w:w="2626" w:type="dxa"/>
-            <w:tcBorders>
-              <w:top w:val="single" w:sz="4" w:space="0" w:color="000001"/>
-              <w:left w:val="single" w:sz="4" w:space="0" w:color="000001"/>
-              <w:bottom w:val="single" w:sz="4" w:space="0" w:color="000001"/>
-              <w:right w:val="single" w:sz="4" w:space="0" w:color="000001"/>
-            </w:tcBorders>
-            <w:shd w:val="clear" w:color="auto" w:fill="D9D9D9"/>
-            <w:tcMar>
-              <w:top w:w="0" w:type="dxa"/>
-              <w:left w:w="108" w:type="dxa"/>
-              <w:bottom w:w="0" w:type="dxa"/>
-              <w:right w:w="108" w:type="dxa"/>
-            </w:tcMar>
-          </w:tcPr>
-          <w:p>
-            <w:pPr>
-              <w:pBdr>
-                <w:top w:val="nil"/>
-                <w:left w:val="nil"/>
-                <w:bottom w:val="nil"/>
-                <w:right w:val="nil"/>
-                <w:between w:val="nil"/>
-              </w:pBdr>
-              <w:tabs>
-                <w:tab w:val="left" w:pos="709"/>
-              </w:tabs>
-              <w:jc w:val="both"/>
-              <w:rPr>
-                <w:color w:val="000000"/>
-              </w:rPr>
-            </w:pPr>
-            <w:r>
-              <w:rPr>
-                <w:b/>
-                <w:color w:val="000000"/>
-              </w:rPr>
-              <w:t>Rol</w:t>
-            </w:r>
-          </w:p>
-        </w:tc>
-        <w:tc>
-          <w:tcPr>
-            <w:tcW w:w="5244" w:type="dxa"/>
-            <w:tcBorders>
-              <w:top w:val="single" w:sz="4" w:space="0" w:color="000001"/>
-              <w:left w:val="single" w:sz="4" w:space="0" w:color="000001"/>
-              <w:bottom w:val="single" w:sz="4" w:space="0" w:color="000001"/>
-              <w:right w:val="single" w:sz="4" w:space="0" w:color="000001"/>
-            </w:tcBorders>
-            <w:tcMar>
-              <w:top w:w="0" w:type="dxa"/>
-              <w:left w:w="108" w:type="dxa"/>
-              <w:bottom w:w="0" w:type="dxa"/>
-              <w:right w:w="108" w:type="dxa"/>
-            </w:tcMar>
-          </w:tcPr>
-          <w:p>
-            <w:pPr>
-              <w:pBdr>
-                <w:top w:val="nil"/>
-                <w:left w:val="nil"/>
-                <w:bottom w:val="nil"/>
-                <w:right w:val="nil"/>
-                <w:between w:val="nil"/>
-              </w:pBdr>
-              <w:tabs>
-                <w:tab w:val="left" w:pos="709"/>
-              </w:tabs>
-              <w:jc w:val="both"/>
-              <w:rPr>
-                <w:color w:val="000000"/>
-              </w:rPr>
-            </w:pPr>
-            <w:r>
-              <w:rPr>
-                <w:color w:val="000000"/>
-              </w:rPr>
-              <w:t>Desarrollador</w:t>
-            </w:r>
-          </w:p>
-        </w:tc>
-      </w:tr>
-      <w:tr>
-        <w:trPr>
-          <w:jc w:val="center"/>
-        </w:trPr>
-        <w:tc>
-          <w:tcPr>
-            <w:tcW w:w="2626" w:type="dxa"/>
-            <w:tcBorders>
-              <w:top w:val="single" w:sz="4" w:space="0" w:color="000001"/>
-              <w:left w:val="single" w:sz="4" w:space="0" w:color="000001"/>
-              <w:bottom w:val="single" w:sz="4" w:space="0" w:color="000001"/>
-              <w:right w:val="single" w:sz="4" w:space="0" w:color="000001"/>
-            </w:tcBorders>
-            <w:shd w:val="clear" w:color="auto" w:fill="D9D9D9"/>
-            <w:tcMar>
-              <w:top w:w="0" w:type="dxa"/>
-              <w:left w:w="108" w:type="dxa"/>
-              <w:bottom w:w="0" w:type="dxa"/>
-              <w:right w:w="108" w:type="dxa"/>
-            </w:tcMar>
-          </w:tcPr>
-          <w:p>
-            <w:pPr>
-              <w:pBdr>
-                <w:top w:val="nil"/>
-                <w:left w:val="nil"/>
-                <w:bottom w:val="nil"/>
-                <w:right w:val="nil"/>
-                <w:between w:val="nil"/>
-              </w:pBdr>
-              <w:tabs>
-                <w:tab w:val="left" w:pos="709"/>
-              </w:tabs>
-              <w:jc w:val="both"/>
-              <w:rPr>
-                <w:color w:val="000000"/>
-              </w:rPr>
-            </w:pPr>
-            <w:r>
-              <w:rPr>
-                <w:b/>
-                <w:color w:val="000000"/>
-              </w:rPr>
-              <w:t>Categoría Profesional</w:t>
-            </w:r>
-          </w:p>
-        </w:tc>
-        <w:tc>
-          <w:tcPr>
-            <w:tcW w:w="5244" w:type="dxa"/>
-            <w:tcBorders>
-              <w:top w:val="single" w:sz="4" w:space="0" w:color="000001"/>
-              <w:left w:val="single" w:sz="4" w:space="0" w:color="000001"/>
-              <w:bottom w:val="single" w:sz="4" w:space="0" w:color="000001"/>
-              <w:right w:val="single" w:sz="4" w:space="0" w:color="000001"/>
-            </w:tcBorders>
-            <w:tcMar>
-              <w:top w:w="0" w:type="dxa"/>
-              <w:left w:w="108" w:type="dxa"/>
-              <w:bottom w:w="0" w:type="dxa"/>
-              <w:right w:w="108" w:type="dxa"/>
-            </w:tcMar>
-          </w:tcPr>
-          <w:p>
-            <w:pPr>
-              <w:pBdr>
-                <w:top w:val="nil"/>
-                <w:left w:val="nil"/>
-                <w:bottom w:val="nil"/>
-                <w:right w:val="nil"/>
-                <w:between w:val="nil"/>
-              </w:pBdr>
-              <w:tabs>
-                <w:tab w:val="left" w:pos="709"/>
-              </w:tabs>
-              <w:jc w:val="both"/>
-              <w:rPr>
-                <w:color w:val="000000"/>
-              </w:rPr>
-            </w:pPr>
-          </w:p>
-        </w:tc>
-      </w:tr>
-      <w:tr>
-        <w:trPr>
-          <w:jc w:val="center"/>
-        </w:trPr>
-        <w:tc>
-          <w:tcPr>
-            <w:tcW w:w="2626" w:type="dxa"/>
-            <w:tcBorders>
-              <w:top w:val="single" w:sz="4" w:space="0" w:color="000001"/>
-              <w:left w:val="single" w:sz="4" w:space="0" w:color="000001"/>
-              <w:bottom w:val="single" w:sz="4" w:space="0" w:color="000001"/>
-              <w:right w:val="single" w:sz="4" w:space="0" w:color="000001"/>
-            </w:tcBorders>
-            <w:shd w:val="clear" w:color="auto" w:fill="D9D9D9"/>
-            <w:tcMar>
-              <w:top w:w="0" w:type="dxa"/>
-              <w:left w:w="108" w:type="dxa"/>
-              <w:bottom w:w="0" w:type="dxa"/>
-              <w:right w:w="108" w:type="dxa"/>
-            </w:tcMar>
-          </w:tcPr>
-          <w:p>
-            <w:pPr>
-              <w:pBdr>
-                <w:top w:val="nil"/>
-                <w:left w:val="nil"/>
-                <w:bottom w:val="nil"/>
-                <w:right w:val="nil"/>
-                <w:between w:val="nil"/>
-              </w:pBdr>
-              <w:tabs>
-                <w:tab w:val="left" w:pos="709"/>
-              </w:tabs>
-              <w:jc w:val="both"/>
-              <w:rPr>
-                <w:color w:val="000000"/>
-              </w:rPr>
-            </w:pPr>
-            <w:r>
-              <w:rPr>
-                <w:b/>
-                <w:color w:val="000000"/>
-              </w:rPr>
-              <w:t>Responsabilidad</w:t>
-            </w:r>
-          </w:p>
-        </w:tc>
-        <w:tc>
-          <w:tcPr>
-            <w:tcW w:w="5244" w:type="dxa"/>
-            <w:tcBorders>
-              <w:top w:val="single" w:sz="4" w:space="0" w:color="000001"/>
-              <w:left w:val="single" w:sz="4" w:space="0" w:color="000001"/>
-              <w:bottom w:val="single" w:sz="4" w:space="0" w:color="000001"/>
-              <w:right w:val="single" w:sz="4" w:space="0" w:color="000001"/>
-            </w:tcBorders>
-            <w:tcMar>
-              <w:top w:w="0" w:type="dxa"/>
-              <w:left w:w="108" w:type="dxa"/>
-              <w:bottom w:w="0" w:type="dxa"/>
-              <w:right w:w="108" w:type="dxa"/>
-            </w:tcMar>
-          </w:tcPr>
-          <w:p>
-            <w:pPr>
-              <w:pBdr>
-                <w:top w:val="nil"/>
-                <w:left w:val="nil"/>
-                <w:bottom w:val="nil"/>
-                <w:right w:val="nil"/>
-                <w:between w:val="nil"/>
-              </w:pBdr>
-              <w:tabs>
-                <w:tab w:val="left" w:pos="709"/>
-              </w:tabs>
-              <w:jc w:val="both"/>
-              <w:rPr>
-                <w:color w:val="000000"/>
-              </w:rPr>
-            </w:pPr>
-          </w:p>
-        </w:tc>
-      </w:tr>
-      <w:tr>
-        <w:trPr>
-          <w:jc w:val="center"/>
-        </w:trPr>
-        <w:tc>
-          <w:tcPr>
-            <w:tcW w:w="2626" w:type="dxa"/>
-            <w:tcBorders>
-              <w:top w:val="single" w:sz="4" w:space="0" w:color="000001"/>
-              <w:left w:val="single" w:sz="4" w:space="0" w:color="000001"/>
-              <w:bottom w:val="single" w:sz="4" w:space="0" w:color="000001"/>
-              <w:right w:val="single" w:sz="4" w:space="0" w:color="000001"/>
-            </w:tcBorders>
-            <w:shd w:val="clear" w:color="auto" w:fill="D9D9D9"/>
-            <w:tcMar>
-              <w:top w:w="0" w:type="dxa"/>
-              <w:left w:w="108" w:type="dxa"/>
-              <w:bottom w:w="0" w:type="dxa"/>
-              <w:right w:w="108" w:type="dxa"/>
-            </w:tcMar>
-          </w:tcPr>
-          <w:p>
-            <w:pPr>
-              <w:pBdr>
-                <w:top w:val="nil"/>
-                <w:left w:val="nil"/>
-                <w:bottom w:val="nil"/>
-                <w:right w:val="nil"/>
-                <w:between w:val="nil"/>
-              </w:pBdr>
-              <w:tabs>
-                <w:tab w:val="left" w:pos="709"/>
-              </w:tabs>
-              <w:jc w:val="both"/>
-              <w:rPr>
-                <w:color w:val="000000"/>
-              </w:rPr>
-            </w:pPr>
-            <w:r>
-              <w:rPr>
-                <w:b/>
-                <w:color w:val="000000"/>
-              </w:rPr>
-              <w:t>Información de contacto</w:t>
-            </w:r>
-          </w:p>
-        </w:tc>
-        <w:tc>
-          <w:tcPr>
-            <w:tcW w:w="5244" w:type="dxa"/>
-            <w:tcBorders>
-              <w:top w:val="single" w:sz="4" w:space="0" w:color="000001"/>
-              <w:left w:val="single" w:sz="4" w:space="0" w:color="000001"/>
-              <w:bottom w:val="single" w:sz="4" w:space="0" w:color="000001"/>
-              <w:right w:val="single" w:sz="4" w:space="0" w:color="000001"/>
-            </w:tcBorders>
-            <w:tcMar>
-              <w:top w:w="0" w:type="dxa"/>
-              <w:left w:w="108" w:type="dxa"/>
-              <w:bottom w:w="0" w:type="dxa"/>
-              <w:right w:w="108" w:type="dxa"/>
-            </w:tcMar>
-          </w:tcPr>
-          <w:p>
-            <w:pPr>
-              <w:pBdr>
-                <w:top w:val="nil"/>
-                <w:left w:val="nil"/>
-                <w:bottom w:val="nil"/>
-                <w:right w:val="nil"/>
-                <w:between w:val="nil"/>
-              </w:pBdr>
-              <w:tabs>
-                <w:tab w:val="left" w:pos="709"/>
-              </w:tabs>
-              <w:jc w:val="both"/>
-              <w:rPr>
-                <w:color w:val="000000"/>
-              </w:rPr>
-            </w:pPr>
-            <w:r>
-              <w:rPr>
-                <w:color w:val="000000"/>
-              </w:rPr>
-              <w:t>M</w:t>
-            </w:r>
-            <w:r>
-              <w:rPr>
-                <w:color w:val="000000"/>
-              </w:rPr>
-              <w:t>ail</w:t>
-            </w:r>
-            <w:r>
-              <w:rPr>
-                <w:color w:val="000000"/>
-              </w:rPr>
-              <w:t xml:space="preserve"> </w:t>
-            </w:r>
-            <w:r>
-              <w:t>leonelrasjido17ispc@gmail.com</w:t>
-            </w:r>
-          </w:p>
-        </w:tc>
-      </w:tr>
-      <w:tr>
-        <w:trPr>
-          <w:jc w:val="center"/>
-        </w:trPr>
-        <w:tc>
-          <w:tcPr>
-            <w:tcW w:w="2626" w:type="dxa"/>
-            <w:tcBorders>
-              <w:top w:val="single" w:sz="4" w:space="0" w:color="000001"/>
-              <w:left w:val="single" w:sz="4" w:space="0" w:color="000001"/>
-              <w:bottom w:val="single" w:sz="4" w:space="0" w:color="000001"/>
-              <w:right w:val="single" w:sz="4" w:space="0" w:color="000001"/>
-            </w:tcBorders>
-            <w:shd w:val="clear" w:color="auto" w:fill="D9D9D9"/>
-            <w:tcMar>
-              <w:top w:w="0" w:type="dxa"/>
-              <w:left w:w="108" w:type="dxa"/>
-              <w:bottom w:w="0" w:type="dxa"/>
-              <w:right w:w="108" w:type="dxa"/>
-            </w:tcMar>
-          </w:tcPr>
-          <w:p>
-            <w:pPr>
-              <w:pBdr>
-                <w:top w:val="nil"/>
-                <w:left w:val="nil"/>
-                <w:bottom w:val="nil"/>
-                <w:right w:val="nil"/>
-                <w:between w:val="nil"/>
-              </w:pBdr>
-              <w:tabs>
-                <w:tab w:val="left" w:pos="709"/>
-              </w:tabs>
-              <w:jc w:val="both"/>
-              <w:rPr>
-                <w:color w:val="000000"/>
-              </w:rPr>
-            </w:pPr>
-            <w:r>
-              <w:rPr>
-                <w:b/>
-                <w:color w:val="000000"/>
-              </w:rPr>
-              <w:t>Nombre</w:t>
-            </w:r>
-          </w:p>
-        </w:tc>
-        <w:tc>
-          <w:tcPr>
-            <w:tcW w:w="5244" w:type="dxa"/>
-            <w:tcBorders>
-              <w:top w:val="single" w:sz="4" w:space="0" w:color="000001"/>
-              <w:left w:val="single" w:sz="4" w:space="0" w:color="000001"/>
-              <w:bottom w:val="single" w:sz="4" w:space="0" w:color="000001"/>
-              <w:right w:val="single" w:sz="4" w:space="0" w:color="000001"/>
-            </w:tcBorders>
-            <w:tcMar>
-              <w:top w:w="0" w:type="dxa"/>
-              <w:left w:w="108" w:type="dxa"/>
-              <w:bottom w:w="0" w:type="dxa"/>
-              <w:right w:w="108" w:type="dxa"/>
-            </w:tcMar>
-          </w:tcPr>
-          <w:p>
-            <w:pPr>
-              <w:pBdr>
-                <w:top w:val="nil"/>
-                <w:left w:val="nil"/>
-                <w:bottom w:val="nil"/>
-                <w:right w:val="nil"/>
-                <w:between w:val="nil"/>
-              </w:pBdr>
-              <w:tabs>
-                <w:tab w:val="left" w:pos="709"/>
-              </w:tabs>
-              <w:jc w:val="both"/>
-              <w:rPr>
-                <w:color w:val="000000"/>
-              </w:rPr>
-            </w:pPr>
-            <w:r>
-              <w:t>Emiliano Tomás Ramírez</w:t>
-            </w:r>
-          </w:p>
-        </w:tc>
-      </w:tr>
-      <w:tr>
-        <w:trPr>
-          <w:jc w:val="center"/>
-        </w:trPr>
-        <w:tc>
-          <w:tcPr>
-            <w:tcW w:w="2626" w:type="dxa"/>
-            <w:tcBorders>
-              <w:top w:val="single" w:sz="4" w:space="0" w:color="000001"/>
-              <w:left w:val="single" w:sz="4" w:space="0" w:color="000001"/>
-              <w:bottom w:val="single" w:sz="4" w:space="0" w:color="000001"/>
-              <w:right w:val="single" w:sz="4" w:space="0" w:color="000001"/>
-            </w:tcBorders>
-            <w:shd w:val="clear" w:color="auto" w:fill="D9D9D9"/>
-            <w:tcMar>
-              <w:top w:w="0" w:type="dxa"/>
-              <w:left w:w="108" w:type="dxa"/>
-              <w:bottom w:w="0" w:type="dxa"/>
-              <w:right w:w="108" w:type="dxa"/>
-            </w:tcMar>
-          </w:tcPr>
-          <w:p>
-            <w:pPr>
-              <w:pBdr>
-                <w:top w:val="nil"/>
-                <w:left w:val="nil"/>
-                <w:bottom w:val="nil"/>
-                <w:right w:val="nil"/>
-                <w:between w:val="nil"/>
-              </w:pBdr>
-              <w:tabs>
-                <w:tab w:val="left" w:pos="709"/>
-              </w:tabs>
-              <w:jc w:val="both"/>
-              <w:rPr>
-                <w:color w:val="000000"/>
-              </w:rPr>
-            </w:pPr>
-            <w:r>
-              <w:rPr>
-                <w:b/>
-                <w:color w:val="000000"/>
-              </w:rPr>
-              <w:t>Rol</w:t>
-            </w:r>
-          </w:p>
-        </w:tc>
-        <w:tc>
-          <w:tcPr>
-            <w:tcW w:w="5244" w:type="dxa"/>
-            <w:tcBorders>
-              <w:top w:val="single" w:sz="4" w:space="0" w:color="000001"/>
-              <w:left w:val="single" w:sz="4" w:space="0" w:color="000001"/>
-              <w:bottom w:val="single" w:sz="4" w:space="0" w:color="000001"/>
-              <w:right w:val="single" w:sz="4" w:space="0" w:color="000001"/>
-            </w:tcBorders>
-            <w:tcMar>
-              <w:top w:w="0" w:type="dxa"/>
-              <w:left w:w="108" w:type="dxa"/>
-              <w:bottom w:w="0" w:type="dxa"/>
-              <w:right w:w="108" w:type="dxa"/>
-            </w:tcMar>
-          </w:tcPr>
-          <w:p>
-            <w:pPr>
-              <w:pBdr>
-                <w:top w:val="nil"/>
-                <w:left w:val="nil"/>
-                <w:bottom w:val="nil"/>
-                <w:right w:val="nil"/>
-                <w:between w:val="nil"/>
-              </w:pBdr>
-              <w:tabs>
-                <w:tab w:val="left" w:pos="709"/>
-              </w:tabs>
-              <w:jc w:val="both"/>
-              <w:rPr>
-                <w:color w:val="000000"/>
-              </w:rPr>
-            </w:pPr>
-            <w:r>
-              <w:rPr>
-                <w:color w:val="000000"/>
-              </w:rPr>
-              <w:t>Desarrollador</w:t>
-            </w:r>
-          </w:p>
-        </w:tc>
-      </w:tr>
-      <w:tr>
-        <w:trPr>
-          <w:jc w:val="center"/>
-        </w:trPr>
-        <w:tc>
-          <w:tcPr>
-            <w:tcW w:w="2626" w:type="dxa"/>
-            <w:tcBorders>
-              <w:top w:val="single" w:sz="4" w:space="0" w:color="000001"/>
-              <w:left w:val="single" w:sz="4" w:space="0" w:color="000001"/>
-              <w:bottom w:val="single" w:sz="4" w:space="0" w:color="000001"/>
-              <w:right w:val="single" w:sz="4" w:space="0" w:color="000001"/>
-            </w:tcBorders>
-            <w:shd w:val="clear" w:color="auto" w:fill="D9D9D9"/>
-            <w:tcMar>
-              <w:top w:w="0" w:type="dxa"/>
-              <w:left w:w="108" w:type="dxa"/>
-              <w:bottom w:w="0" w:type="dxa"/>
-              <w:right w:w="108" w:type="dxa"/>
-            </w:tcMar>
-          </w:tcPr>
-          <w:p>
-            <w:pPr>
-              <w:pBdr>
-                <w:top w:val="nil"/>
-                <w:left w:val="nil"/>
-                <w:bottom w:val="nil"/>
-                <w:right w:val="nil"/>
-                <w:between w:val="nil"/>
-              </w:pBdr>
-              <w:tabs>
-                <w:tab w:val="left" w:pos="709"/>
-              </w:tabs>
-              <w:jc w:val="both"/>
-              <w:rPr>
-                <w:color w:val="000000"/>
-              </w:rPr>
-            </w:pPr>
-            <w:r>
-              <w:rPr>
-                <w:b/>
-                <w:color w:val="000000"/>
-              </w:rPr>
-              <w:t>Categoría Profesional</w:t>
-            </w:r>
-          </w:p>
-        </w:tc>
-        <w:tc>
-          <w:tcPr>
-            <w:tcW w:w="5244" w:type="dxa"/>
-            <w:tcBorders>
-              <w:top w:val="single" w:sz="4" w:space="0" w:color="000001"/>
-              <w:left w:val="single" w:sz="4" w:space="0" w:color="000001"/>
-              <w:bottom w:val="single" w:sz="4" w:space="0" w:color="000001"/>
-              <w:right w:val="single" w:sz="4" w:space="0" w:color="000001"/>
-            </w:tcBorders>
-            <w:tcMar>
-              <w:top w:w="0" w:type="dxa"/>
-              <w:left w:w="108" w:type="dxa"/>
-              <w:bottom w:w="0" w:type="dxa"/>
-              <w:right w:w="108" w:type="dxa"/>
-            </w:tcMar>
-          </w:tcPr>
-          <w:p>
-            <w:pPr>
-              <w:pBdr>
-                <w:top w:val="nil"/>
-                <w:left w:val="nil"/>
-                <w:bottom w:val="nil"/>
-                <w:right w:val="nil"/>
-                <w:between w:val="nil"/>
-              </w:pBdr>
-              <w:tabs>
-                <w:tab w:val="left" w:pos="709"/>
-              </w:tabs>
-              <w:jc w:val="both"/>
-              <w:rPr>
-                <w:color w:val="000000"/>
-              </w:rPr>
-            </w:pPr>
-          </w:p>
-        </w:tc>
-      </w:tr>
-      <w:tr>
-        <w:trPr>
-          <w:jc w:val="center"/>
-        </w:trPr>
-        <w:tc>
-          <w:tcPr>
-            <w:tcW w:w="2626" w:type="dxa"/>
-            <w:tcBorders>
-              <w:top w:val="single" w:sz="4" w:space="0" w:color="000001"/>
-              <w:left w:val="single" w:sz="4" w:space="0" w:color="000001"/>
-              <w:bottom w:val="single" w:sz="4" w:space="0" w:color="000001"/>
-              <w:right w:val="single" w:sz="4" w:space="0" w:color="000001"/>
-            </w:tcBorders>
-            <w:shd w:val="clear" w:color="auto" w:fill="D9D9D9"/>
-            <w:tcMar>
-              <w:top w:w="0" w:type="dxa"/>
-              <w:left w:w="108" w:type="dxa"/>
-              <w:bottom w:w="0" w:type="dxa"/>
-              <w:right w:w="108" w:type="dxa"/>
-            </w:tcMar>
-          </w:tcPr>
-          <w:p>
-            <w:pPr>
-              <w:pBdr>
-                <w:top w:val="nil"/>
-                <w:left w:val="nil"/>
-                <w:bottom w:val="nil"/>
-                <w:right w:val="nil"/>
-                <w:between w:val="nil"/>
-              </w:pBdr>
-              <w:tabs>
-                <w:tab w:val="left" w:pos="709"/>
-              </w:tabs>
-              <w:jc w:val="both"/>
-              <w:rPr>
-                <w:color w:val="000000"/>
-              </w:rPr>
-            </w:pPr>
-            <w:r>
-              <w:rPr>
-                <w:b/>
-                <w:color w:val="000000"/>
-              </w:rPr>
-              <w:t>Responsabilidad</w:t>
-            </w:r>
-          </w:p>
-        </w:tc>
-        <w:tc>
-          <w:tcPr>
-            <w:tcW w:w="5244" w:type="dxa"/>
-            <w:tcBorders>
-              <w:top w:val="single" w:sz="4" w:space="0" w:color="000001"/>
-              <w:left w:val="single" w:sz="4" w:space="0" w:color="000001"/>
-              <w:bottom w:val="single" w:sz="4" w:space="0" w:color="000001"/>
-              <w:right w:val="single" w:sz="4" w:space="0" w:color="000001"/>
-            </w:tcBorders>
-            <w:tcMar>
-              <w:top w:w="0" w:type="dxa"/>
-              <w:left w:w="108" w:type="dxa"/>
-              <w:bottom w:w="0" w:type="dxa"/>
-              <w:right w:w="108" w:type="dxa"/>
-            </w:tcMar>
-          </w:tcPr>
-          <w:p>
-            <w:pPr>
-              <w:pBdr>
-                <w:top w:val="nil"/>
-                <w:left w:val="nil"/>
-                <w:bottom w:val="nil"/>
-                <w:right w:val="nil"/>
-                <w:between w:val="nil"/>
-              </w:pBdr>
-              <w:tabs>
-                <w:tab w:val="left" w:pos="709"/>
-              </w:tabs>
-              <w:jc w:val="both"/>
-              <w:rPr>
-                <w:color w:val="000000"/>
-              </w:rPr>
-            </w:pPr>
-          </w:p>
-        </w:tc>
-      </w:tr>
-      <w:tr>
-        <w:trPr>
-          <w:jc w:val="center"/>
-        </w:trPr>
-        <w:tc>
-          <w:tcPr>
-            <w:tcW w:w="2626" w:type="dxa"/>
-            <w:tcBorders>
-              <w:top w:val="single" w:sz="4" w:space="0" w:color="000001"/>
-              <w:left w:val="single" w:sz="4" w:space="0" w:color="000001"/>
-              <w:bottom w:val="single" w:sz="4" w:space="0" w:color="000001"/>
-              <w:right w:val="single" w:sz="4" w:space="0" w:color="000001"/>
-            </w:tcBorders>
-            <w:shd w:val="clear" w:color="auto" w:fill="D9D9D9"/>
-            <w:tcMar>
-              <w:top w:w="0" w:type="dxa"/>
-              <w:left w:w="108" w:type="dxa"/>
-              <w:bottom w:w="0" w:type="dxa"/>
-              <w:right w:w="108" w:type="dxa"/>
-            </w:tcMar>
-          </w:tcPr>
-          <w:p>
-            <w:pPr>
-              <w:pBdr>
-                <w:top w:val="nil"/>
-                <w:left w:val="nil"/>
-                <w:bottom w:val="nil"/>
-                <w:right w:val="nil"/>
-                <w:between w:val="nil"/>
-              </w:pBdr>
-              <w:tabs>
-                <w:tab w:val="left" w:pos="709"/>
-              </w:tabs>
-              <w:jc w:val="both"/>
-              <w:rPr>
-                <w:color w:val="000000"/>
-              </w:rPr>
-            </w:pPr>
-            <w:r>
-              <w:rPr>
-                <w:b/>
-                <w:color w:val="000000"/>
-              </w:rPr>
-              <w:t>Información de contacto</w:t>
-            </w:r>
-          </w:p>
-        </w:tc>
-        <w:tc>
-          <w:tcPr>
-            <w:tcW w:w="5244" w:type="dxa"/>
-            <w:tcBorders>
-              <w:top w:val="single" w:sz="4" w:space="0" w:color="000001"/>
-              <w:left w:val="single" w:sz="4" w:space="0" w:color="000001"/>
-              <w:bottom w:val="single" w:sz="4" w:space="0" w:color="000001"/>
-              <w:right w:val="single" w:sz="4" w:space="0" w:color="000001"/>
-            </w:tcBorders>
-            <w:tcMar>
-              <w:top w:w="0" w:type="dxa"/>
-              <w:left w:w="108" w:type="dxa"/>
-              <w:bottom w:w="0" w:type="dxa"/>
-              <w:right w:w="108" w:type="dxa"/>
-            </w:tcMar>
-          </w:tcPr>
-          <w:p>
-            <w:pPr>
-              <w:pBdr>
-                <w:top w:val="nil"/>
-                <w:left w:val="nil"/>
-                <w:bottom w:val="nil"/>
-                <w:right w:val="nil"/>
-                <w:between w:val="nil"/>
-              </w:pBdr>
-              <w:tabs>
-                <w:tab w:val="left" w:pos="709"/>
-              </w:tabs>
-              <w:jc w:val="both"/>
-              <w:rPr>
-                <w:color w:val="000000"/>
                 <w:lang w:val="en-US"/>
               </w:rPr>
             </w:pPr>
@@ -7929,21 +7041,23 @@
           <w:numId w:val="0"/>
         </w:numPr>
         <w:ind w:left="1321"/>
-      </w:pPr>
-      <w:bookmarkStart w:id="11" w:name="_4d34og8" w:colFirst="0" w:colLast="0"/>
-      <w:bookmarkEnd w:id="11"/>
+        <w:rPr>
+          <w:lang w:val="en-US"/>
+        </w:rPr>
+      </w:pPr>
+      <w:bookmarkStart w:id="12" w:name="_4d34og8" w:colFirst="0" w:colLast="0"/>
+      <w:bookmarkEnd w:id="12"/>
     </w:p>
     <w:p>
       <w:pPr>
         <w:pStyle w:val="Titulo2"/>
         <w:outlineLvl w:val="1"/>
       </w:pPr>
-      <w:bookmarkStart w:id="12" w:name="_Toc115598705"/>
+      <w:bookmarkStart w:id="13" w:name="_Toc115598705"/>
       <w:r>
-        <w:lastRenderedPageBreak/>
         <w:t>Definiciones, acrónimos y abreviaturas</w:t>
       </w:r>
-      <w:bookmarkEnd w:id="12"/>
+      <w:bookmarkEnd w:id="13"/>
     </w:p>
     <w:p>
       <w:pPr>
@@ -8417,6 +7531,7 @@
               <w:rPr>
                 <w:b/>
               </w:rPr>
+              <w:lastRenderedPageBreak/>
               <w:t>RNF</w:t>
             </w:r>
           </w:p>
@@ -8633,19 +7748,19 @@
           <w:color w:val="FF0000"/>
         </w:rPr>
       </w:pPr>
-      <w:bookmarkStart w:id="13" w:name="_2s8eyo1" w:colFirst="0" w:colLast="0"/>
-      <w:bookmarkEnd w:id="13"/>
+      <w:bookmarkStart w:id="14" w:name="_2s8eyo1" w:colFirst="0" w:colLast="0"/>
+      <w:bookmarkEnd w:id="14"/>
     </w:p>
     <w:p>
       <w:pPr>
         <w:pStyle w:val="Titulo2"/>
         <w:outlineLvl w:val="1"/>
       </w:pPr>
-      <w:bookmarkStart w:id="14" w:name="_Toc115598706"/>
+      <w:bookmarkStart w:id="15" w:name="_Toc115598706"/>
       <w:r>
         <w:t>Referencias</w:t>
       </w:r>
-      <w:bookmarkEnd w:id="14"/>
+      <w:bookmarkEnd w:id="15"/>
     </w:p>
     <w:p>
       <w:pPr>
@@ -8883,11 +7998,11 @@
         <w:pStyle w:val="Titulo2"/>
         <w:outlineLvl w:val="1"/>
       </w:pPr>
-      <w:bookmarkStart w:id="15" w:name="_Toc115598707"/>
+      <w:bookmarkStart w:id="16" w:name="_Toc115598707"/>
       <w:r>
         <w:t>Resumen</w:t>
       </w:r>
-      <w:bookmarkEnd w:id="15"/>
+      <w:bookmarkEnd w:id="16"/>
     </w:p>
     <w:p>
       <w:pPr>
@@ -8903,8 +8018,8 @@
           <w:color w:val="000000"/>
         </w:rPr>
       </w:pPr>
-      <w:bookmarkStart w:id="16" w:name="_3rdcrjn" w:colFirst="0" w:colLast="0"/>
-      <w:bookmarkEnd w:id="16"/>
+      <w:bookmarkStart w:id="17" w:name="_3rdcrjn" w:colFirst="0" w:colLast="0"/>
+      <w:bookmarkEnd w:id="17"/>
     </w:p>
     <w:p>
       <w:pPr>
@@ -8920,11 +8035,11 @@
         <w:pStyle w:val="Titulo1"/>
         <w:outlineLvl w:val="0"/>
       </w:pPr>
-      <w:bookmarkStart w:id="17" w:name="_Toc115598708"/>
+      <w:bookmarkStart w:id="18" w:name="_Toc115598708"/>
       <w:r>
         <w:t>Descripción general</w:t>
       </w:r>
-      <w:bookmarkEnd w:id="17"/>
+      <w:bookmarkEnd w:id="18"/>
     </w:p>
     <w:p>
       <w:pPr>
@@ -8940,19 +8055,19 @@
           <w:color w:val="000000"/>
         </w:rPr>
       </w:pPr>
-      <w:bookmarkStart w:id="18" w:name="_lnxbz9" w:colFirst="0" w:colLast="0"/>
-      <w:bookmarkEnd w:id="18"/>
+      <w:bookmarkStart w:id="19" w:name="_lnxbz9" w:colFirst="0" w:colLast="0"/>
+      <w:bookmarkEnd w:id="19"/>
     </w:p>
     <w:p>
       <w:pPr>
         <w:pStyle w:val="Titulo2"/>
         <w:outlineLvl w:val="1"/>
       </w:pPr>
-      <w:bookmarkStart w:id="19" w:name="_Toc115598709"/>
+      <w:bookmarkStart w:id="20" w:name="_Toc115598709"/>
       <w:r>
         <w:t>Perspectiva del producto</w:t>
       </w:r>
-      <w:bookmarkEnd w:id="19"/>
+      <w:bookmarkEnd w:id="20"/>
     </w:p>
     <w:p>
       <w:pPr>
@@ -8987,8 +8102,8 @@
           <w:color w:val="FF0000"/>
         </w:rPr>
       </w:pPr>
-      <w:bookmarkStart w:id="20" w:name="_35nkun2" w:colFirst="0" w:colLast="0"/>
-      <w:bookmarkEnd w:id="20"/>
+      <w:bookmarkStart w:id="21" w:name="_35nkun2" w:colFirst="0" w:colLast="0"/>
+      <w:bookmarkEnd w:id="21"/>
     </w:p>
     <w:p>
       <w:pPr>
@@ -9299,12 +8414,11 @@
         <w:pStyle w:val="Titulo2"/>
         <w:outlineLvl w:val="1"/>
       </w:pPr>
-      <w:bookmarkStart w:id="21" w:name="_Toc115598710"/>
+      <w:bookmarkStart w:id="22" w:name="_Toc115598710"/>
       <w:r>
-        <w:lastRenderedPageBreak/>
         <w:t>Características de los usuarios</w:t>
       </w:r>
-      <w:bookmarkEnd w:id="21"/>
+      <w:bookmarkEnd w:id="22"/>
     </w:p>
     <w:tbl>
       <w:tblPr>
@@ -9943,6 +9057,7 @@
                 <w:b/>
                 <w:color w:val="000000"/>
               </w:rPr>
+              <w:lastRenderedPageBreak/>
               <w:t>Tipo de usuario</w:t>
             </w:r>
           </w:p>
@@ -10487,8 +9602,8 @@
           <w:color w:val="FF0000"/>
         </w:rPr>
       </w:pPr>
-      <w:bookmarkStart w:id="22" w:name="_1ksv4uv" w:colFirst="0" w:colLast="0"/>
-      <w:bookmarkEnd w:id="22"/>
+      <w:bookmarkStart w:id="23" w:name="_1ksv4uv" w:colFirst="0" w:colLast="0"/>
+      <w:bookmarkEnd w:id="23"/>
       <w:r>
         <w:rPr>
           <w:i/>
@@ -10502,11 +9617,11 @@
         <w:pStyle w:val="Titulo2"/>
         <w:outlineLvl w:val="1"/>
       </w:pPr>
-      <w:bookmarkStart w:id="23" w:name="_Toc115598711"/>
+      <w:bookmarkStart w:id="24" w:name="_Toc115598711"/>
       <w:r>
         <w:t>Restricciones</w:t>
       </w:r>
-      <w:bookmarkEnd w:id="23"/>
+      <w:bookmarkEnd w:id="24"/>
     </w:p>
     <w:p>
       <w:pPr>
@@ -10626,19 +9741,19 @@
           <w:color w:val="FF0000"/>
         </w:rPr>
       </w:pPr>
-      <w:bookmarkStart w:id="24" w:name="_44sinio" w:colFirst="0" w:colLast="0"/>
-      <w:bookmarkEnd w:id="24"/>
+      <w:bookmarkStart w:id="25" w:name="_44sinio" w:colFirst="0" w:colLast="0"/>
+      <w:bookmarkEnd w:id="25"/>
     </w:p>
     <w:p>
       <w:pPr>
         <w:pStyle w:val="Titulo1"/>
         <w:outlineLvl w:val="0"/>
       </w:pPr>
-      <w:bookmarkStart w:id="25" w:name="_Toc115598712"/>
+      <w:bookmarkStart w:id="26" w:name="_Toc115598712"/>
       <w:r>
         <w:t>Requisitos específicos</w:t>
       </w:r>
-      <w:bookmarkEnd w:id="25"/>
+      <w:bookmarkEnd w:id="26"/>
     </w:p>
     <w:p>
       <w:pPr>
@@ -10661,7 +9776,7 @@
         <w:pStyle w:val="Titulo2"/>
         <w:outlineLvl w:val="1"/>
       </w:pPr>
-      <w:bookmarkStart w:id="26" w:name="_Toc115598713"/>
+      <w:bookmarkStart w:id="27" w:name="_Toc115598713"/>
       <w:proofErr w:type="spellStart"/>
       <w:r>
         <w:t>Product</w:t>
@@ -10674,11 +9789,15 @@
       <w:r>
         <w:t>Backlog</w:t>
       </w:r>
-      <w:bookmarkEnd w:id="26"/>
+      <w:bookmarkEnd w:id="27"/>
       <w:proofErr w:type="spellEnd"/>
     </w:p>
     <w:p/>
-    <w:p/>
+    <w:p>
+      <w:pPr>
+        <w:ind w:left="360"/>
+      </w:pPr>
+    </w:p>
     <w:p>
       <w:pPr>
         <w:pStyle w:val="Prrafodelista"/>
@@ -10688,7 +9807,7 @@
         </w:numPr>
       </w:pPr>
       <w:r>
-        <w:t>Como usuario quiero realizar un seguimiento de mi paquete para saber cuándo llega.</w:t>
+        <w:t>Como usuario quiero poder realizar un registro de envío desde mi hogar a través del sitio web para que el paquete sea retirado en mi domicilio.</w:t>
       </w:r>
     </w:p>
     <w:p>
@@ -10700,7 +9819,7 @@
         </w:numPr>
       </w:pPr>
       <w:r>
-        <w:t>Como usuario quiero calcular el costo de un posible envío para saber cuánto voy a pagar.</w:t>
+        <w:t xml:space="preserve">Como usuario quiero realizar el pago del servicio a través de la página para mayor comodidad. </w:t>
       </w:r>
     </w:p>
     <w:p>
@@ -10712,7 +9831,19 @@
         </w:numPr>
       </w:pPr>
       <w:r>
-        <w:t>Como usuario quiero saber cuál es la sucursal más cercana para poder realizar un envío.</w:t>
+        <w:t>Como usuario quiero realizar un seguimiento de mi paquete para saber cuándo llega.</w:t>
+      </w:r>
+    </w:p>
+    <w:p>
+      <w:pPr>
+        <w:pStyle w:val="Prrafodelista"/>
+        <w:numPr>
+          <w:ilvl w:val="0"/>
+          <w:numId w:val="4"/>
+        </w:numPr>
+      </w:pPr>
+      <w:r>
+        <w:t>Como usuario quiero calcular el costo de un posible envío para saber cuánto voy a pagar.</w:t>
       </w:r>
     </w:p>
     <w:p>
@@ -10842,16 +9973,30 @@
         <w:pStyle w:val="Titulo2"/>
         <w:outlineLvl w:val="1"/>
       </w:pPr>
-      <w:bookmarkStart w:id="27" w:name="_Toc115598714"/>
+      <w:bookmarkStart w:id="28" w:name="_Toc115598714"/>
       <w:proofErr w:type="spellStart"/>
       <w:r>
         <w:t>Sprints</w:t>
       </w:r>
       <w:proofErr w:type="spellEnd"/>
       <w:r>
+        <w:t xml:space="preserve"> 2.022</w:t>
+      </w:r>
+      <w:r>
         <w:t>.</w:t>
       </w:r>
-      <w:bookmarkEnd w:id="27"/>
+      <w:bookmarkEnd w:id="28"/>
+    </w:p>
+    <w:p>
+      <w:pPr>
+        <w:pStyle w:val="Titulo2"/>
+        <w:numPr>
+          <w:ilvl w:val="0"/>
+          <w:numId w:val="0"/>
+        </w:numPr>
+        <w:ind w:left="1321" w:hanging="720"/>
+        <w:outlineLvl w:val="1"/>
+      </w:pPr>
     </w:p>
     <w:p>
       <w:pPr>
@@ -10964,6 +10109,7 @@
                 <w:b/>
                 <w:color w:val="000000"/>
               </w:rPr>
+              <w:lastRenderedPageBreak/>
               <w:t xml:space="preserve">Sprint </w:t>
             </w:r>
             <w:proofErr w:type="spellStart"/>
@@ -12018,8 +11164,6 @@
             </w:r>
           </w:p>
         </w:tc>
-        <w:bookmarkStart w:id="28" w:name="_GoBack"/>
-        <w:bookmarkEnd w:id="28"/>
       </w:tr>
       <w:tr>
         <w:tc>
@@ -12122,6 +11266,864 @@
             <w:r>
               <w:t>Fecha Inicio = 17/10/2022 -  Fecha de Fin = 14/11/2022</w:t>
             </w:r>
+          </w:p>
+        </w:tc>
+      </w:tr>
+      <w:tr>
+        <w:tc>
+          <w:tcPr>
+            <w:tcW w:w="8732" w:type="dxa"/>
+            <w:gridSpan w:val="2"/>
+          </w:tcPr>
+          <w:p>
+            <w:pPr>
+              <w:pBdr>
+                <w:top w:val="nil"/>
+                <w:left w:val="nil"/>
+                <w:bottom w:val="nil"/>
+                <w:right w:val="nil"/>
+                <w:between w:val="nil"/>
+              </w:pBdr>
+              <w:rPr>
+                <w:color w:val="000000"/>
+              </w:rPr>
+            </w:pPr>
+            <w:r>
+              <w:rPr>
+                <w:b/>
+                <w:color w:val="000000"/>
+              </w:rPr>
+              <w:t>Inconvenientes:</w:t>
+            </w:r>
+          </w:p>
+        </w:tc>
+      </w:tr>
+    </w:tbl>
+    <w:p>
+      <w:pPr>
+        <w:pBdr>
+          <w:top w:val="nil"/>
+          <w:left w:val="nil"/>
+          <w:bottom w:val="nil"/>
+          <w:right w:val="nil"/>
+          <w:between w:val="nil"/>
+        </w:pBdr>
+        <w:tabs>
+          <w:tab w:val="left" w:pos="709"/>
+        </w:tabs>
+        <w:spacing w:after="200"/>
+        <w:jc w:val="both"/>
+        <w:rPr>
+          <w:color w:val="000000"/>
+        </w:rPr>
+      </w:pPr>
+    </w:p>
+    <w:p>
+      <w:pPr>
+        <w:pBdr>
+          <w:top w:val="nil"/>
+          <w:left w:val="nil"/>
+          <w:bottom w:val="nil"/>
+          <w:right w:val="nil"/>
+          <w:between w:val="nil"/>
+        </w:pBdr>
+        <w:tabs>
+          <w:tab w:val="left" w:pos="709"/>
+        </w:tabs>
+        <w:spacing w:after="200"/>
+        <w:jc w:val="both"/>
+        <w:rPr>
+          <w:color w:val="000000"/>
+        </w:rPr>
+      </w:pPr>
+      <w:r>
+        <w:rPr>
+          <w:color w:val="000000"/>
+        </w:rPr>
+        <w:tab/>
+        <w:t xml:space="preserve">3.3 </w:t>
+      </w:r>
+      <w:r>
+        <w:rPr>
+          <w:color w:val="000000"/>
+        </w:rPr>
+        <w:tab/>
+      </w:r>
+    </w:p>
+    <w:p>
+      <w:pPr>
+        <w:pBdr>
+          <w:top w:val="nil"/>
+          <w:left w:val="nil"/>
+          <w:bottom w:val="nil"/>
+          <w:right w:val="nil"/>
+          <w:between w:val="nil"/>
+        </w:pBdr>
+        <w:tabs>
+          <w:tab w:val="left" w:pos="709"/>
+        </w:tabs>
+        <w:spacing w:after="200"/>
+        <w:jc w:val="both"/>
+        <w:rPr>
+          <w:color w:val="000000"/>
+        </w:rPr>
+      </w:pPr>
+    </w:p>
+    <w:tbl>
+      <w:tblPr>
+        <w:tblStyle w:val="a7"/>
+        <w:tblW w:w="8732" w:type="dxa"/>
+        <w:tblInd w:w="0" w:type="dxa"/>
+        <w:tblBorders>
+          <w:top w:val="single" w:sz="4" w:space="0" w:color="000000"/>
+          <w:left w:val="single" w:sz="4" w:space="0" w:color="000000"/>
+          <w:bottom w:val="single" w:sz="4" w:space="0" w:color="000000"/>
+          <w:right w:val="single" w:sz="4" w:space="0" w:color="000000"/>
+          <w:insideH w:val="single" w:sz="4" w:space="0" w:color="000000"/>
+          <w:insideV w:val="single" w:sz="4" w:space="0" w:color="000000"/>
+        </w:tblBorders>
+        <w:tblLayout w:type="fixed"/>
+        <w:tblLook w:val="0000" w:firstRow="0" w:lastRow="0" w:firstColumn="0" w:lastColumn="0" w:noHBand="0" w:noVBand="0"/>
+      </w:tblPr>
+      <w:tblGrid>
+        <w:gridCol w:w="2039"/>
+        <w:gridCol w:w="6693"/>
+      </w:tblGrid>
+      <w:tr>
+        <w:tc>
+          <w:tcPr>
+            <w:tcW w:w="2039" w:type="dxa"/>
+          </w:tcPr>
+          <w:p>
+            <w:pPr>
+              <w:pBdr>
+                <w:top w:val="nil"/>
+                <w:left w:val="nil"/>
+                <w:bottom w:val="nil"/>
+                <w:right w:val="nil"/>
+                <w:between w:val="nil"/>
+              </w:pBdr>
+              <w:rPr>
+                <w:color w:val="000000"/>
+              </w:rPr>
+            </w:pPr>
+            <w:r>
+              <w:rPr>
+                <w:b/>
+                <w:color w:val="000000"/>
+              </w:rPr>
+              <w:t>N° de sprint</w:t>
+            </w:r>
+          </w:p>
+        </w:tc>
+        <w:tc>
+          <w:tcPr>
+            <w:tcW w:w="6693" w:type="dxa"/>
+          </w:tcPr>
+          <w:p>
+            <w:pPr>
+              <w:pBdr>
+                <w:top w:val="nil"/>
+                <w:left w:val="nil"/>
+                <w:bottom w:val="nil"/>
+                <w:right w:val="nil"/>
+                <w:between w:val="nil"/>
+              </w:pBdr>
+              <w:rPr>
+                <w:color w:val="000000"/>
+              </w:rPr>
+            </w:pPr>
+            <w:r>
+              <w:rPr>
+                <w:color w:val="000000"/>
+              </w:rPr>
+              <w:t>00</w:t>
+            </w:r>
+          </w:p>
+        </w:tc>
+      </w:tr>
+      <w:tr>
+        <w:trPr>
+          <w:gridAfter w:val="1"/>
+          <w:wAfter w:w="6693" w:type="dxa"/>
+        </w:trPr>
+        <w:tc>
+          <w:tcPr>
+            <w:tcW w:w="2039" w:type="dxa"/>
+          </w:tcPr>
+          <w:p>
+            <w:pPr>
+              <w:pBdr>
+                <w:top w:val="nil"/>
+                <w:left w:val="nil"/>
+                <w:bottom w:val="nil"/>
+                <w:right w:val="nil"/>
+                <w:between w:val="nil"/>
+              </w:pBdr>
+              <w:rPr>
+                <w:color w:val="000000"/>
+              </w:rPr>
+            </w:pPr>
+            <w:r>
+              <w:rPr>
+                <w:b/>
+                <w:color w:val="000000"/>
+              </w:rPr>
+              <w:t xml:space="preserve">Sprint </w:t>
+            </w:r>
+            <w:proofErr w:type="spellStart"/>
+            <w:r>
+              <w:rPr>
+                <w:b/>
+                <w:color w:val="000000"/>
+              </w:rPr>
+              <w:t>Backlog</w:t>
+            </w:r>
+            <w:proofErr w:type="spellEnd"/>
+          </w:p>
+        </w:tc>
+      </w:tr>
+      <w:tr>
+        <w:tc>
+          <w:tcPr>
+            <w:tcW w:w="2039" w:type="dxa"/>
+          </w:tcPr>
+          <w:p>
+            <w:pPr>
+              <w:pBdr>
+                <w:top w:val="nil"/>
+                <w:left w:val="nil"/>
+                <w:bottom w:val="nil"/>
+                <w:right w:val="nil"/>
+                <w:between w:val="nil"/>
+              </w:pBdr>
+              <w:rPr>
+                <w:color w:val="000000"/>
+              </w:rPr>
+            </w:pPr>
+            <w:r>
+              <w:rPr>
+                <w:b/>
+                <w:color w:val="000000"/>
+              </w:rPr>
+              <w:lastRenderedPageBreak/>
+              <w:t xml:space="preserve">Responsabilidades </w:t>
+            </w:r>
+          </w:p>
+        </w:tc>
+        <w:tc>
+          <w:tcPr>
+            <w:tcW w:w="6693" w:type="dxa"/>
+          </w:tcPr>
+          <w:p>
+            <w:pPr>
+              <w:pBdr>
+                <w:top w:val="nil"/>
+                <w:left w:val="nil"/>
+                <w:bottom w:val="nil"/>
+                <w:right w:val="nil"/>
+                <w:between w:val="nil"/>
+              </w:pBdr>
+              <w:rPr>
+                <w:color w:val="000000"/>
+              </w:rPr>
+            </w:pPr>
+          </w:p>
+        </w:tc>
+      </w:tr>
+      <w:tr>
+        <w:tc>
+          <w:tcPr>
+            <w:tcW w:w="2039" w:type="dxa"/>
+          </w:tcPr>
+          <w:p>
+            <w:pPr>
+              <w:pBdr>
+                <w:top w:val="nil"/>
+                <w:left w:val="nil"/>
+                <w:bottom w:val="nil"/>
+                <w:right w:val="nil"/>
+                <w:between w:val="nil"/>
+              </w:pBdr>
+              <w:rPr>
+                <w:color w:val="000000"/>
+              </w:rPr>
+            </w:pPr>
+            <w:r>
+              <w:rPr>
+                <w:b/>
+                <w:color w:val="000000"/>
+              </w:rPr>
+              <w:t>Calendario</w:t>
+            </w:r>
+          </w:p>
+        </w:tc>
+        <w:tc>
+          <w:tcPr>
+            <w:tcW w:w="6693" w:type="dxa"/>
+          </w:tcPr>
+          <w:p>
+            <w:pPr>
+              <w:jc w:val="both"/>
+            </w:pPr>
+            <w:r>
+              <w:t xml:space="preserve">Fecha de cierre </w:t>
+            </w:r>
+            <w:r>
+              <w:t>21</w:t>
+            </w:r>
+            <w:r>
+              <w:t>-0</w:t>
+            </w:r>
+            <w:r>
+              <w:t>4</w:t>
+            </w:r>
+            <w:r>
+              <w:t>-2</w:t>
+            </w:r>
+            <w:r>
+              <w:t>3</w:t>
+            </w:r>
+          </w:p>
+          <w:p>
+            <w:pPr>
+              <w:jc w:val="both"/>
+            </w:pPr>
+          </w:p>
+          <w:p>
+            <w:pPr>
+              <w:jc w:val="both"/>
+            </w:pPr>
+          </w:p>
+          <w:p>
+            <w:pPr>
+              <w:jc w:val="both"/>
+            </w:pPr>
+          </w:p>
+          <w:p>
+            <w:pPr>
+              <w:jc w:val="both"/>
+            </w:pPr>
+          </w:p>
+        </w:tc>
+      </w:tr>
+      <w:tr>
+        <w:tc>
+          <w:tcPr>
+            <w:tcW w:w="8732" w:type="dxa"/>
+            <w:gridSpan w:val="2"/>
+          </w:tcPr>
+          <w:p>
+            <w:pPr>
+              <w:pBdr>
+                <w:top w:val="nil"/>
+                <w:left w:val="nil"/>
+                <w:bottom w:val="nil"/>
+                <w:right w:val="nil"/>
+                <w:between w:val="nil"/>
+              </w:pBdr>
+              <w:rPr>
+                <w:color w:val="000000"/>
+              </w:rPr>
+            </w:pPr>
+            <w:r>
+              <w:rPr>
+                <w:b/>
+                <w:color w:val="000000"/>
+              </w:rPr>
+              <w:t>Inconvenientes:</w:t>
+            </w:r>
+          </w:p>
+          <w:p>
+            <w:pPr>
+              <w:tabs>
+                <w:tab w:val="left" w:pos="1410"/>
+              </w:tabs>
+            </w:pPr>
+            <w:r>
+              <w:tab/>
+            </w:r>
+          </w:p>
+        </w:tc>
+      </w:tr>
+      <w:tr>
+        <w:tc>
+          <w:tcPr>
+            <w:tcW w:w="2039" w:type="dxa"/>
+          </w:tcPr>
+          <w:p>
+            <w:pPr>
+              <w:pBdr>
+                <w:top w:val="nil"/>
+                <w:left w:val="nil"/>
+                <w:bottom w:val="nil"/>
+                <w:right w:val="nil"/>
+                <w:between w:val="nil"/>
+              </w:pBdr>
+              <w:rPr>
+                <w:color w:val="000000"/>
+              </w:rPr>
+            </w:pPr>
+            <w:r>
+              <w:rPr>
+                <w:b/>
+                <w:color w:val="000000"/>
+              </w:rPr>
+              <w:t>N° de sprint</w:t>
+            </w:r>
+          </w:p>
+        </w:tc>
+        <w:tc>
+          <w:tcPr>
+            <w:tcW w:w="6693" w:type="dxa"/>
+          </w:tcPr>
+          <w:p>
+            <w:pPr>
+              <w:pBdr>
+                <w:top w:val="nil"/>
+                <w:left w:val="nil"/>
+                <w:bottom w:val="nil"/>
+                <w:right w:val="nil"/>
+                <w:between w:val="nil"/>
+              </w:pBdr>
+              <w:rPr>
+                <w:color w:val="000000"/>
+              </w:rPr>
+            </w:pPr>
+            <w:r>
+              <w:rPr>
+                <w:color w:val="000000"/>
+              </w:rPr>
+              <w:t>01</w:t>
+            </w:r>
+          </w:p>
+        </w:tc>
+      </w:tr>
+      <w:tr>
+        <w:trPr>
+          <w:gridAfter w:val="1"/>
+          <w:wAfter w:w="6693" w:type="dxa"/>
+        </w:trPr>
+        <w:tc>
+          <w:tcPr>
+            <w:tcW w:w="2039" w:type="dxa"/>
+          </w:tcPr>
+          <w:p>
+            <w:pPr>
+              <w:pBdr>
+                <w:top w:val="nil"/>
+                <w:left w:val="nil"/>
+                <w:bottom w:val="nil"/>
+                <w:right w:val="nil"/>
+                <w:between w:val="nil"/>
+              </w:pBdr>
+              <w:rPr>
+                <w:color w:val="000000"/>
+              </w:rPr>
+            </w:pPr>
+            <w:r>
+              <w:rPr>
+                <w:b/>
+                <w:color w:val="000000"/>
+              </w:rPr>
+              <w:t xml:space="preserve">Sprint </w:t>
+            </w:r>
+            <w:proofErr w:type="spellStart"/>
+            <w:r>
+              <w:rPr>
+                <w:b/>
+                <w:color w:val="000000"/>
+              </w:rPr>
+              <w:t>Backlog</w:t>
+            </w:r>
+            <w:proofErr w:type="spellEnd"/>
+          </w:p>
+        </w:tc>
+      </w:tr>
+      <w:tr>
+        <w:tc>
+          <w:tcPr>
+            <w:tcW w:w="2039" w:type="dxa"/>
+          </w:tcPr>
+          <w:p>
+            <w:pPr>
+              <w:pBdr>
+                <w:top w:val="nil"/>
+                <w:left w:val="nil"/>
+                <w:bottom w:val="nil"/>
+                <w:right w:val="nil"/>
+                <w:between w:val="nil"/>
+              </w:pBdr>
+              <w:rPr>
+                <w:color w:val="000000"/>
+              </w:rPr>
+            </w:pPr>
+            <w:r>
+              <w:rPr>
+                <w:b/>
+                <w:color w:val="000000"/>
+              </w:rPr>
+              <w:t xml:space="preserve">Responsabilidades </w:t>
+            </w:r>
+          </w:p>
+        </w:tc>
+        <w:tc>
+          <w:tcPr>
+            <w:tcW w:w="6693" w:type="dxa"/>
+          </w:tcPr>
+          <w:p>
+            <w:pPr>
+              <w:pBdr>
+                <w:top w:val="nil"/>
+                <w:left w:val="nil"/>
+                <w:bottom w:val="nil"/>
+                <w:right w:val="nil"/>
+                <w:between w:val="nil"/>
+              </w:pBdr>
+              <w:rPr>
+                <w:color w:val="000000"/>
+              </w:rPr>
+            </w:pPr>
+          </w:p>
+          <w:p>
+            <w:pPr>
+              <w:pBdr>
+                <w:top w:val="nil"/>
+                <w:left w:val="nil"/>
+                <w:bottom w:val="nil"/>
+                <w:right w:val="nil"/>
+                <w:between w:val="nil"/>
+              </w:pBdr>
+              <w:rPr>
+                <w:color w:val="000000"/>
+              </w:rPr>
+            </w:pPr>
+          </w:p>
+          <w:p>
+            <w:pPr>
+              <w:pBdr>
+                <w:top w:val="nil"/>
+                <w:left w:val="nil"/>
+                <w:bottom w:val="nil"/>
+                <w:right w:val="nil"/>
+                <w:between w:val="nil"/>
+              </w:pBdr>
+              <w:rPr>
+                <w:color w:val="000000"/>
+              </w:rPr>
+            </w:pPr>
+          </w:p>
+          <w:p>
+            <w:pPr>
+              <w:pBdr>
+                <w:top w:val="nil"/>
+                <w:left w:val="nil"/>
+                <w:bottom w:val="nil"/>
+                <w:right w:val="nil"/>
+                <w:between w:val="nil"/>
+              </w:pBdr>
+              <w:rPr>
+                <w:color w:val="000000"/>
+              </w:rPr>
+            </w:pPr>
+          </w:p>
+        </w:tc>
+      </w:tr>
+      <w:tr>
+        <w:tc>
+          <w:tcPr>
+            <w:tcW w:w="2039" w:type="dxa"/>
+          </w:tcPr>
+          <w:p>
+            <w:pPr>
+              <w:pBdr>
+                <w:top w:val="nil"/>
+                <w:left w:val="nil"/>
+                <w:bottom w:val="nil"/>
+                <w:right w:val="nil"/>
+                <w:between w:val="nil"/>
+              </w:pBdr>
+              <w:rPr>
+                <w:color w:val="000000"/>
+              </w:rPr>
+            </w:pPr>
+            <w:r>
+              <w:rPr>
+                <w:b/>
+                <w:color w:val="000000"/>
+              </w:rPr>
+              <w:t>Calendario</w:t>
+            </w:r>
+          </w:p>
+        </w:tc>
+        <w:tc>
+          <w:tcPr>
+            <w:tcW w:w="6693" w:type="dxa"/>
+          </w:tcPr>
+          <w:p>
+            <w:pPr>
+              <w:jc w:val="both"/>
+            </w:pPr>
+          </w:p>
+          <w:p>
+            <w:pPr>
+              <w:jc w:val="both"/>
+            </w:pPr>
+          </w:p>
+          <w:p>
+            <w:pPr>
+              <w:jc w:val="both"/>
+            </w:pPr>
+          </w:p>
+        </w:tc>
+      </w:tr>
+      <w:tr>
+        <w:tc>
+          <w:tcPr>
+            <w:tcW w:w="8732" w:type="dxa"/>
+            <w:gridSpan w:val="2"/>
+          </w:tcPr>
+          <w:p>
+            <w:pPr>
+              <w:pBdr>
+                <w:top w:val="nil"/>
+                <w:left w:val="nil"/>
+                <w:bottom w:val="nil"/>
+                <w:right w:val="nil"/>
+                <w:between w:val="nil"/>
+              </w:pBdr>
+              <w:rPr>
+                <w:color w:val="000000"/>
+              </w:rPr>
+            </w:pPr>
+            <w:r>
+              <w:rPr>
+                <w:b/>
+                <w:color w:val="000000"/>
+              </w:rPr>
+              <w:t>Inconvenientes:</w:t>
+            </w:r>
+          </w:p>
+          <w:p>
+            <w:pPr>
+              <w:tabs>
+                <w:tab w:val="left" w:pos="1410"/>
+              </w:tabs>
+            </w:pPr>
+            <w:r>
+              <w:tab/>
+            </w:r>
+          </w:p>
+        </w:tc>
+      </w:tr>
+      <w:tr>
+        <w:tc>
+          <w:tcPr>
+            <w:tcW w:w="2039" w:type="dxa"/>
+          </w:tcPr>
+          <w:p>
+            <w:pPr>
+              <w:pBdr>
+                <w:top w:val="nil"/>
+                <w:left w:val="nil"/>
+                <w:bottom w:val="nil"/>
+                <w:right w:val="nil"/>
+                <w:between w:val="nil"/>
+              </w:pBdr>
+              <w:rPr>
+                <w:color w:val="000000"/>
+              </w:rPr>
+            </w:pPr>
+            <w:r>
+              <w:rPr>
+                <w:b/>
+                <w:color w:val="000000"/>
+              </w:rPr>
+              <w:t>N° de sprint</w:t>
+            </w:r>
+          </w:p>
+        </w:tc>
+        <w:tc>
+          <w:tcPr>
+            <w:tcW w:w="6693" w:type="dxa"/>
+          </w:tcPr>
+          <w:p>
+            <w:pPr>
+              <w:pBdr>
+                <w:top w:val="nil"/>
+                <w:left w:val="nil"/>
+                <w:bottom w:val="nil"/>
+                <w:right w:val="nil"/>
+                <w:between w:val="nil"/>
+              </w:pBdr>
+              <w:rPr>
+                <w:color w:val="000000"/>
+              </w:rPr>
+            </w:pPr>
+            <w:r>
+              <w:rPr>
+                <w:color w:val="000000"/>
+              </w:rPr>
+              <w:t>02</w:t>
+            </w:r>
+          </w:p>
+        </w:tc>
+      </w:tr>
+      <w:tr>
+        <w:tc>
+          <w:tcPr>
+            <w:tcW w:w="2039" w:type="dxa"/>
+          </w:tcPr>
+          <w:p>
+            <w:pPr>
+              <w:pBdr>
+                <w:top w:val="nil"/>
+                <w:left w:val="nil"/>
+                <w:bottom w:val="nil"/>
+                <w:right w:val="nil"/>
+                <w:between w:val="nil"/>
+              </w:pBdr>
+              <w:rPr>
+                <w:color w:val="000000"/>
+              </w:rPr>
+            </w:pPr>
+            <w:r>
+              <w:rPr>
+                <w:b/>
+                <w:color w:val="000000"/>
+              </w:rPr>
+              <w:t xml:space="preserve">Sprint </w:t>
+            </w:r>
+            <w:proofErr w:type="spellStart"/>
+            <w:r>
+              <w:rPr>
+                <w:b/>
+                <w:color w:val="000000"/>
+              </w:rPr>
+              <w:t>Backlog</w:t>
+            </w:r>
+            <w:proofErr w:type="spellEnd"/>
+          </w:p>
+        </w:tc>
+        <w:tc>
+          <w:tcPr>
+            <w:tcW w:w="6693" w:type="dxa"/>
+          </w:tcPr>
+          <w:p>
+            <w:pPr>
+              <w:pBdr>
+                <w:top w:val="nil"/>
+                <w:left w:val="nil"/>
+                <w:bottom w:val="nil"/>
+                <w:right w:val="nil"/>
+                <w:between w:val="nil"/>
+              </w:pBdr>
+              <w:rPr>
+                <w:color w:val="000000"/>
+                <w:lang w:val="en-US"/>
+              </w:rPr>
+            </w:pPr>
+          </w:p>
+        </w:tc>
+      </w:tr>
+      <w:tr>
+        <w:tc>
+          <w:tcPr>
+            <w:tcW w:w="2039" w:type="dxa"/>
+          </w:tcPr>
+          <w:p>
+            <w:pPr>
+              <w:pBdr>
+                <w:top w:val="nil"/>
+                <w:left w:val="nil"/>
+                <w:bottom w:val="nil"/>
+                <w:right w:val="nil"/>
+                <w:between w:val="nil"/>
+              </w:pBdr>
+              <w:rPr>
+                <w:color w:val="000000"/>
+              </w:rPr>
+            </w:pPr>
+            <w:r>
+              <w:rPr>
+                <w:b/>
+                <w:color w:val="000000"/>
+              </w:rPr>
+              <w:t xml:space="preserve">Responsabilidades </w:t>
+            </w:r>
+          </w:p>
+        </w:tc>
+        <w:tc>
+          <w:tcPr>
+            <w:tcW w:w="6693" w:type="dxa"/>
+          </w:tcPr>
+          <w:p>
+            <w:pPr>
+              <w:pBdr>
+                <w:top w:val="nil"/>
+                <w:left w:val="nil"/>
+                <w:bottom w:val="nil"/>
+                <w:right w:val="nil"/>
+                <w:between w:val="nil"/>
+              </w:pBdr>
+              <w:rPr>
+                <w:color w:val="000000"/>
+                <w:lang w:val="en-US"/>
+              </w:rPr>
+            </w:pPr>
+          </w:p>
+          <w:p>
+            <w:pPr>
+              <w:pBdr>
+                <w:top w:val="nil"/>
+                <w:left w:val="nil"/>
+                <w:bottom w:val="nil"/>
+                <w:right w:val="nil"/>
+                <w:between w:val="nil"/>
+              </w:pBdr>
+              <w:rPr>
+                <w:color w:val="000000"/>
+                <w:lang w:val="en-US"/>
+              </w:rPr>
+            </w:pPr>
+          </w:p>
+        </w:tc>
+      </w:tr>
+      <w:tr>
+        <w:tc>
+          <w:tcPr>
+            <w:tcW w:w="2039" w:type="dxa"/>
+          </w:tcPr>
+          <w:p>
+            <w:pPr>
+              <w:pBdr>
+                <w:top w:val="nil"/>
+                <w:left w:val="nil"/>
+                <w:bottom w:val="nil"/>
+                <w:right w:val="nil"/>
+                <w:between w:val="nil"/>
+              </w:pBdr>
+              <w:rPr>
+                <w:color w:val="000000"/>
+              </w:rPr>
+            </w:pPr>
+            <w:r>
+              <w:rPr>
+                <w:b/>
+                <w:color w:val="000000"/>
+              </w:rPr>
+              <w:t>Calendario</w:t>
+            </w:r>
+          </w:p>
+        </w:tc>
+        <w:tc>
+          <w:tcPr>
+            <w:tcW w:w="6693" w:type="dxa"/>
+          </w:tcPr>
+          <w:p>
+            <w:pPr>
+              <w:jc w:val="both"/>
+            </w:pPr>
           </w:p>
         </w:tc>
       </w:tr>
@@ -12641,7 +12643,7 @@
               <w:noProof/>
               <w:color w:val="241A61"/>
             </w:rPr>
-            <w:t>8</w:t>
+            <w:t>6</w:t>
           </w:r>
           <w:r>
             <w:rPr>
@@ -13340,7 +13342,7 @@
       <w:lvlText w:val="%1.%2"/>
       <w:lvlJc w:val="left"/>
       <w:pPr>
-        <w:ind w:left="1320" w:hanging="720"/>
+        <w:ind w:left="1713" w:hanging="720"/>
       </w:pPr>
       <w:rPr>
         <w:vertAlign w:val="baseline"/>
@@ -14493,567 +14495,6 @@
 </w:styles>
 </file>
 
-<file path=word/glossary/document.xml><?xml version="1.0" encoding="utf-8"?>
-<w:glossaryDocument xmlns:wpc="http://schemas.microsoft.com/office/word/2010/wordprocessingCanvas" xmlns:mc="http://schemas.openxmlformats.org/markup-compatibility/2006" xmlns:o="urn:schemas-microsoft-com:office:office" xmlns:r="http://schemas.openxmlformats.org/officeDocument/2006/relationships" xmlns:m="http://schemas.openxmlformats.org/officeDocument/2006/math" xmlns:v="urn:schemas-microsoft-com:vml" xmlns:wp14="http://schemas.microsoft.com/office/word/2010/wordprocessingDrawing" xmlns:wp="http://schemas.openxmlformats.org/drawingml/2006/wordprocessingDrawing" xmlns:w10="urn:schemas-microsoft-com:office:word" xmlns:w="http://schemas.openxmlformats.org/wordprocessingml/2006/main" xmlns:w14="http://schemas.microsoft.com/office/word/2010/wordml" xmlns:w15="http://schemas.microsoft.com/office/word/2012/wordml" xmlns:wpg="http://schemas.microsoft.com/office/word/2010/wordprocessingGroup" xmlns:wpi="http://schemas.microsoft.com/office/word/2010/wordprocessingInk" xmlns:wne="http://schemas.microsoft.com/office/word/2006/wordml" xmlns:wps="http://schemas.microsoft.com/office/word/2010/wordprocessingShape" mc:Ignorable="w14 w15 wp14"/>
-</file>
-
-<file path=word/glossary/fontTable.xml><?xml version="1.0" encoding="utf-8"?>
-<w:fonts xmlns:mc="http://schemas.openxmlformats.org/markup-compatibility/2006" xmlns:r="http://schemas.openxmlformats.org/officeDocument/2006/relationships" xmlns:w="http://schemas.openxmlformats.org/wordprocessingml/2006/main" xmlns:w14="http://schemas.microsoft.com/office/word/2010/wordml" xmlns:w15="http://schemas.microsoft.com/office/word/2012/wordml" mc:Ignorable="w14 w15">
-  <w:font w:name="Symbol">
-    <w:panose1 w:val="05050102010706020507"/>
-    <w:charset w:val="02"/>
-    <w:family w:val="roman"/>
-    <w:pitch w:val="variable"/>
-    <w:sig w:usb0="00000000" w:usb1="10000000" w:usb2="00000000" w:usb3="00000000" w:csb0="80000000" w:csb1="00000000"/>
-  </w:font>
-  <w:font w:name="Times New Roman">
-    <w:panose1 w:val="02020603050405020304"/>
-    <w:charset w:val="00"/>
-    <w:family w:val="roman"/>
-    <w:pitch w:val="variable"/>
-    <w:sig w:usb0="E0002EFF" w:usb1="C000785B" w:usb2="00000009" w:usb3="00000000" w:csb0="000001FF" w:csb1="00000000"/>
-  </w:font>
-  <w:font w:name="Courier New">
-    <w:panose1 w:val="02070309020205020404"/>
-    <w:charset w:val="00"/>
-    <w:family w:val="modern"/>
-    <w:pitch w:val="fixed"/>
-    <w:sig w:usb0="E0002EFF" w:usb1="C0007843" w:usb2="00000009" w:usb3="00000000" w:csb0="000001FF" w:csb1="00000000"/>
-  </w:font>
-  <w:font w:name="Wingdings">
-    <w:panose1 w:val="05000000000000000000"/>
-    <w:charset w:val="02"/>
-    <w:family w:val="auto"/>
-    <w:pitch w:val="variable"/>
-    <w:sig w:usb0="00000000" w:usb1="10000000" w:usb2="00000000" w:usb3="00000000" w:csb0="80000000" w:csb1="00000000"/>
-  </w:font>
-  <w:font w:name="Noto Sans Symbols">
-    <w:altName w:val="Times New Roman"/>
-    <w:charset w:val="00"/>
-    <w:family w:val="auto"/>
-    <w:pitch w:val="default"/>
-  </w:font>
-  <w:font w:name="Arial">
-    <w:panose1 w:val="020B0604020202020204"/>
-    <w:charset w:val="00"/>
-    <w:family w:val="swiss"/>
-    <w:pitch w:val="variable"/>
-    <w:sig w:usb0="E0002EFF" w:usb1="C000785B" w:usb2="00000009" w:usb3="00000000" w:csb0="000001FF" w:csb1="00000000"/>
-  </w:font>
-  <w:font w:name="Calibri">
-    <w:panose1 w:val="020F0502020204030204"/>
-    <w:charset w:val="00"/>
-    <w:family w:val="swiss"/>
-    <w:pitch w:val="variable"/>
-    <w:sig w:usb0="E4002EFF" w:usb1="C000247B" w:usb2="00000009" w:usb3="00000000" w:csb0="000001FF" w:csb1="00000000"/>
-  </w:font>
-  <w:font w:name="Georgia">
-    <w:panose1 w:val="02040502050405020303"/>
-    <w:charset w:val="00"/>
-    <w:family w:val="roman"/>
-    <w:pitch w:val="variable"/>
-    <w:sig w:usb0="00000287" w:usb1="00000000" w:usb2="00000000" w:usb3="00000000" w:csb0="0000009F" w:csb1="00000000"/>
-  </w:font>
-  <w:font w:name="Cambria">
-    <w:panose1 w:val="02040503050406030204"/>
-    <w:charset w:val="00"/>
-    <w:family w:val="roman"/>
-    <w:pitch w:val="variable"/>
-    <w:sig w:usb0="E00006FF" w:usb1="420024FF" w:usb2="02000000" w:usb3="00000000" w:csb0="0000019F" w:csb1="00000000"/>
-  </w:font>
-  <w:font w:name="Calibri Light">
-    <w:panose1 w:val="020F0302020204030204"/>
-    <w:charset w:val="00"/>
-    <w:family w:val="swiss"/>
-    <w:pitch w:val="variable"/>
-    <w:sig w:usb0="E4002EFF" w:usb1="C000247B" w:usb2="00000009" w:usb3="00000000" w:csb0="000001FF" w:csb1="00000000"/>
-  </w:font>
-</w:fonts>
-</file>
-
-<file path=word/glossary/settings.xml><?xml version="1.0" encoding="utf-8"?>
-<w:settings xmlns:mc="http://schemas.openxmlformats.org/markup-compatibility/2006" xmlns:o="urn:schemas-microsoft-com:office:office" xmlns:r="http://schemas.openxmlformats.org/officeDocument/2006/relationships" xmlns:m="http://schemas.openxmlformats.org/officeDocument/2006/math" xmlns:v="urn:schemas-microsoft-com:vml" xmlns:w10="urn:schemas-microsoft-com:office:word" xmlns:w="http://schemas.openxmlformats.org/wordprocessingml/2006/main" xmlns:w14="http://schemas.microsoft.com/office/word/2010/wordml" xmlns:w15="http://schemas.microsoft.com/office/word/2012/wordml" xmlns:sl="http://schemas.openxmlformats.org/schemaLibrary/2006/main" mc:Ignorable="w14 w15">
-  <w:view w:val="normal"/>
-  <w:defaultTabStop w:val="708"/>
-  <w:hyphenationZone w:val="425"/>
-  <w:characterSpacingControl w:val="doNotCompress"/>
-  <w:compat>
-    <w:useFELayout/>
-    <w:compatSetting w:name="compatibilityMode" w:uri="http://schemas.microsoft.com/office/word" w:val="15"/>
-    <w:compatSetting w:name="overrideTableStyleFontSizeAndJustification" w:uri="http://schemas.microsoft.com/office/word" w:val="1"/>
-    <w:compatSetting w:name="enableOpenTypeFeatures" w:uri="http://schemas.microsoft.com/office/word" w:val="1"/>
-    <w:compatSetting w:name="doNotFlipMirrorIndents" w:uri="http://schemas.microsoft.com/office/word" w:val="1"/>
-    <w:compatSetting w:name="differentiateMultirowTableHeaders" w:uri="http://schemas.microsoft.com/office/word" w:val="1"/>
-  </w:compat>
-  <w:rsids>
-    <w:rsidRoot w:val="004D6F9E"/>
-    <w:rsid w:val="003415E2"/>
-    <w:rsid w:val="004D6F9E"/>
-  </w:rsids>
-  <m:mathPr>
-    <m:mathFont m:val="Cambria Math"/>
-    <m:brkBin m:val="before"/>
-    <m:brkBinSub m:val="--"/>
-    <m:smallFrac m:val="0"/>
-    <m:dispDef/>
-    <m:lMargin m:val="0"/>
-    <m:rMargin m:val="0"/>
-    <m:defJc m:val="centerGroup"/>
-    <m:wrapIndent m:val="1440"/>
-    <m:intLim m:val="subSup"/>
-    <m:naryLim m:val="undOvr"/>
-  </m:mathPr>
-  <w:themeFontLang w:val="es-ES"/>
-  <w:clrSchemeMapping w:bg1="light1" w:t1="dark1" w:bg2="light2" w:t2="dark2" w:accent1="accent1" w:accent2="accent2" w:accent3="accent3" w:accent4="accent4" w:accent5="accent5" w:accent6="accent6" w:hyperlink="hyperlink" w:followedHyperlink="followedHyperlink"/>
-  <w:decimalSymbol w:val=","/>
-  <w:listSeparator w:val=";"/>
-  <w15:chartTrackingRefBased/>
-</w:settings>
-</file>
-
-<file path=word/glossary/styles.xml><?xml version="1.0" encoding="utf-8"?>
-<w:styles xmlns:mc="http://schemas.openxmlformats.org/markup-compatibility/2006" xmlns:r="http://schemas.openxmlformats.org/officeDocument/2006/relationships" xmlns:w="http://schemas.openxmlformats.org/wordprocessingml/2006/main" xmlns:w14="http://schemas.microsoft.com/office/word/2010/wordml" xmlns:w15="http://schemas.microsoft.com/office/word/2012/wordml" mc:Ignorable="w14 w15">
-  <w:docDefaults>
-    <w:rPrDefault>
-      <w:rPr>
-        <w:rFonts w:asciiTheme="minorHAnsi" w:eastAsiaTheme="minorEastAsia" w:hAnsiTheme="minorHAnsi" w:cstheme="minorBidi"/>
-        <w:sz w:val="22"/>
-        <w:szCs w:val="22"/>
-        <w:lang w:val="es-ES" w:eastAsia="es-ES" w:bidi="ar-SA"/>
-      </w:rPr>
-    </w:rPrDefault>
-    <w:pPrDefault>
-      <w:pPr>
-        <w:spacing w:after="160" w:line="259" w:lineRule="auto"/>
-      </w:pPr>
-    </w:pPrDefault>
-  </w:docDefaults>
-  <w:latentStyles w:defLockedState="0" w:defUIPriority="99" w:defSemiHidden="0" w:defUnhideWhenUsed="0" w:defQFormat="0" w:count="371">
-    <w:lsdException w:name="Normal" w:uiPriority="0" w:qFormat="1"/>
-    <w:lsdException w:name="heading 1" w:uiPriority="9" w:qFormat="1"/>
-    <w:lsdException w:name="heading 2" w:semiHidden="1" w:uiPriority="9" w:unhideWhenUsed="1" w:qFormat="1"/>
-    <w:lsdException w:name="heading 3" w:semiHidden="1" w:uiPriority="9" w:unhideWhenUsed="1" w:qFormat="1"/>
-    <w:lsdException w:name="heading 4" w:semiHidden="1" w:uiPriority="9" w:unhideWhenUsed="1" w:qFormat="1"/>
-    <w:lsdException w:name="heading 5" w:semiHidden="1" w:uiPriority="9" w:unhideWhenUsed="1" w:qFormat="1"/>
-    <w:lsdException w:name="heading 6" w:semiHidden="1" w:uiPriority="9" w:unhideWhenUsed="1" w:qFormat="1"/>
-    <w:lsdException w:name="heading 7" w:semiHidden="1" w:uiPriority="9" w:unhideWhenUsed="1" w:qFormat="1"/>
-    <w:lsdException w:name="heading 8" w:semiHidden="1" w:uiPriority="9" w:unhideWhenUsed="1" w:qFormat="1"/>
-    <w:lsdException w:name="heading 9" w:semiHidden="1" w:uiPriority="9" w:unhideWhenUsed="1" w:qFormat="1"/>
-    <w:lsdException w:name="index 1" w:semiHidden="1" w:unhideWhenUsed="1"/>
-    <w:lsdException w:name="index 2" w:semiHidden="1" w:unhideWhenUsed="1"/>
-    <w:lsdException w:name="index 3" w:semiHidden="1" w:unhideWhenUsed="1"/>
-    <w:lsdException w:name="index 4" w:semiHidden="1" w:unhideWhenUsed="1"/>
-    <w:lsdException w:name="index 5" w:semiHidden="1" w:unhideWhenUsed="1"/>
-    <w:lsdException w:name="index 6" w:semiHidden="1" w:unhideWhenUsed="1"/>
-    <w:lsdException w:name="index 7" w:semiHidden="1" w:unhideWhenUsed="1"/>
-    <w:lsdException w:name="index 8" w:semiHidden="1" w:unhideWhenUsed="1"/>
-    <w:lsdException w:name="index 9" w:semiHidden="1" w:unhideWhenUsed="1"/>
-    <w:lsdException w:name="toc 1" w:semiHidden="1" w:uiPriority="39" w:unhideWhenUsed="1"/>
-    <w:lsdException w:name="toc 2" w:semiHidden="1" w:uiPriority="39" w:unhideWhenUsed="1"/>
-    <w:lsdException w:name="toc 3" w:semiHidden="1" w:uiPriority="39" w:unhideWhenUsed="1"/>
-    <w:lsdException w:name="toc 4" w:semiHidden="1" w:uiPriority="39" w:unhideWhenUsed="1"/>
-    <w:lsdException w:name="toc 5" w:semiHidden="1" w:uiPriority="39" w:unhideWhenUsed="1"/>
-    <w:lsdException w:name="toc 6" w:semiHidden="1" w:uiPriority="39" w:unhideWhenUsed="1"/>
-    <w:lsdException w:name="toc 7" w:semiHidden="1" w:uiPriority="39" w:unhideWhenUsed="1"/>
-    <w:lsdException w:name="toc 8" w:semiHidden="1" w:uiPriority="39" w:unhideWhenUsed="1"/>
-    <w:lsdException w:name="toc 9" w:semiHidden="1" w:uiPriority="39" w:unhideWhenUsed="1"/>
-    <w:lsdException w:name="Normal Indent" w:semiHidden="1" w:unhideWhenUsed="1"/>
-    <w:lsdException w:name="footnote text" w:semiHidden="1" w:unhideWhenUsed="1"/>
-    <w:lsdException w:name="annotation text" w:semiHidden="1" w:unhideWhenUsed="1"/>
-    <w:lsdException w:name="header" w:semiHidden="1" w:unhideWhenUsed="1"/>
-    <w:lsdException w:name="footer" w:semiHidden="1" w:unhideWhenUsed="1"/>
-    <w:lsdException w:name="index heading" w:semiHidden="1" w:unhideWhenUsed="1"/>
-    <w:lsdException w:name="caption" w:semiHidden="1" w:uiPriority="35" w:unhideWhenUsed="1" w:qFormat="1"/>
-    <w:lsdException w:name="table of figures" w:semiHidden="1" w:unhideWhenUsed="1"/>
-    <w:lsdException w:name="envelope address" w:semiHidden="1" w:unhideWhenUsed="1"/>
-    <w:lsdException w:name="envelope return" w:semiHidden="1" w:unhideWhenUsed="1"/>
-    <w:lsdException w:name="footnote reference" w:semiHidden="1" w:unhideWhenUsed="1"/>
-    <w:lsdException w:name="annotation reference" w:semiHidden="1" w:unhideWhenUsed="1"/>
-    <w:lsdException w:name="line number" w:semiHidden="1" w:unhideWhenUsed="1"/>
-    <w:lsdException w:name="page number" w:semiHidden="1" w:unhideWhenUsed="1"/>
-    <w:lsdException w:name="endnote reference" w:semiHidden="1" w:unhideWhenUsed="1"/>
-    <w:lsdException w:name="endnote text" w:semiHidden="1" w:unhideWhenUsed="1"/>
-    <w:lsdException w:name="table of authorities" w:semiHidden="1" w:unhideWhenUsed="1"/>
-    <w:lsdException w:name="macro" w:semiHidden="1" w:unhideWhenUsed="1"/>
-    <w:lsdException w:name="toa heading" w:semiHidden="1" w:unhideWhenUsed="1"/>
-    <w:lsdException w:name="List" w:semiHidden="1" w:unhideWhenUsed="1"/>
-    <w:lsdException w:name="List Bullet" w:semiHidden="1" w:unhideWhenUsed="1"/>
-    <w:lsdException w:name="List Number" w:semiHidden="1" w:unhideWhenUsed="1"/>
-    <w:lsdException w:name="List 2" w:semiHidden="1" w:unhideWhenUsed="1"/>
-    <w:lsdException w:name="List 3" w:semiHidden="1" w:unhideWhenUsed="1"/>
-    <w:lsdException w:name="List 4" w:semiHidden="1" w:unhideWhenUsed="1"/>
-    <w:lsdException w:name="List 5" w:semiHidden="1" w:unhideWhenUsed="1"/>
-    <w:lsdException w:name="List Bullet 2" w:semiHidden="1" w:unhideWhenUsed="1"/>
-    <w:lsdException w:name="List Bullet 3" w:semiHidden="1" w:unhideWhenUsed="1"/>
-    <w:lsdException w:name="List Bullet 4" w:semiHidden="1" w:unhideWhenUsed="1"/>
-    <w:lsdException w:name="List Bullet 5" w:semiHidden="1" w:unhideWhenUsed="1"/>
-    <w:lsdException w:name="List Number 2" w:semiHidden="1" w:unhideWhenUsed="1"/>
-    <w:lsdException w:name="List Number 3" w:semiHidden="1" w:unhideWhenUsed="1"/>
-    <w:lsdException w:name="List Number 4" w:semiHidden="1" w:unhideWhenUsed="1"/>
-    <w:lsdException w:name="List Number 5" w:semiHidden="1" w:unhideWhenUsed="1"/>
-    <w:lsdException w:name="Title" w:uiPriority="10" w:qFormat="1"/>
-    <w:lsdException w:name="Closing" w:semiHidden="1" w:unhideWhenUsed="1"/>
-    <w:lsdException w:name="Signature" w:semiHidden="1" w:unhideWhenUsed="1"/>
-    <w:lsdException w:name="Default Paragraph Font" w:semiHidden="1" w:uiPriority="1" w:unhideWhenUsed="1"/>
-    <w:lsdException w:name="Body Text" w:semiHidden="1" w:unhideWhenUsed="1"/>
-    <w:lsdException w:name="Body Text Indent" w:semiHidden="1" w:unhideWhenUsed="1"/>
-    <w:lsdException w:name="List Continue" w:semiHidden="1" w:unhideWhenUsed="1"/>
-    <w:lsdException w:name="List Continue 2" w:semiHidden="1" w:unhideWhenUsed="1"/>
-    <w:lsdException w:name="List Continue 3" w:semiHidden="1" w:unhideWhenUsed="1"/>
-    <w:lsdException w:name="List Continue 4" w:semiHidden="1" w:unhideWhenUsed="1"/>
-    <w:lsdException w:name="List Continue 5" w:semiHidden="1" w:unhideWhenUsed="1"/>
-    <w:lsdException w:name="Message Header" w:semiHidden="1" w:unhideWhenUsed="1"/>
-    <w:lsdException w:name="Subtitle" w:uiPriority="11" w:qFormat="1"/>
-    <w:lsdException w:name="Salutation" w:semiHidden="1" w:unhideWhenUsed="1"/>
-    <w:lsdException w:name="Date" w:semiHidden="1" w:unhideWhenUsed="1"/>
-    <w:lsdException w:name="Body Text First Indent" w:semiHidden="1" w:unhideWhenUsed="1"/>
-    <w:lsdException w:name="Body Text First Indent 2" w:semiHidden="1" w:unhideWhenUsed="1"/>
-    <w:lsdException w:name="Note Heading" w:semiHidden="1" w:unhideWhenUsed="1"/>
-    <w:lsdException w:name="Body Text 2" w:semiHidden="1" w:unhideWhenUsed="1"/>
-    <w:lsdException w:name="Body Text 3" w:semiHidden="1" w:unhideWhenUsed="1"/>
-    <w:lsdException w:name="Body Text Indent 2" w:semiHidden="1" w:unhideWhenUsed="1"/>
-    <w:lsdException w:name="Body Text Indent 3" w:semiHidden="1" w:unhideWhenUsed="1"/>
-    <w:lsdException w:name="Block Text" w:semiHidden="1" w:unhideWhenUsed="1"/>
-    <w:lsdException w:name="Hyperlink" w:semiHidden="1" w:unhideWhenUsed="1"/>
-    <w:lsdException w:name="FollowedHyperlink" w:semiHidden="1" w:unhideWhenUsed="1"/>
-    <w:lsdException w:name="Strong" w:uiPriority="22" w:qFormat="1"/>
-    <w:lsdException w:name="Emphasis" w:uiPriority="20" w:qFormat="1"/>
-    <w:lsdException w:name="Document Map" w:semiHidden="1" w:unhideWhenUsed="1"/>
-    <w:lsdException w:name="Plain Text" w:semiHidden="1" w:unhideWhenUsed="1"/>
-    <w:lsdException w:name="E-mail Signature" w:semiHidden="1" w:unhideWhenUsed="1"/>
-    <w:lsdException w:name="HTML Top of Form" w:semiHidden="1" w:unhideWhenUsed="1"/>
-    <w:lsdException w:name="HTML Bottom of Form" w:semiHidden="1" w:unhideWhenUsed="1"/>
-    <w:lsdException w:name="Normal (Web)" w:semiHidden="1" w:unhideWhenUsed="1"/>
-    <w:lsdException w:name="HTML Acronym" w:semiHidden="1" w:unhideWhenUsed="1"/>
-    <w:lsdException w:name="HTML Address" w:semiHidden="1" w:unhideWhenUsed="1"/>
-    <w:lsdException w:name="HTML Cite" w:semiHidden="1" w:unhideWhenUsed="1"/>
-    <w:lsdException w:name="HTML Code" w:semiHidden="1" w:unhideWhenUsed="1"/>
-    <w:lsdException w:name="HTML Definition" w:semiHidden="1" w:unhideWhenUsed="1"/>
-    <w:lsdException w:name="HTML Keyboard" w:semiHidden="1" w:unhideWhenUsed="1"/>
-    <w:lsdException w:name="HTML Preformatted" w:semiHidden="1" w:unhideWhenUsed="1"/>
-    <w:lsdException w:name="HTML Sample" w:semiHidden="1" w:unhideWhenUsed="1"/>
-    <w:lsdException w:name="HTML Typewriter" w:semiHidden="1" w:unhideWhenUsed="1"/>
-    <w:lsdException w:name="HTML Variable" w:semiHidden="1" w:unhideWhenUsed="1"/>
-    <w:lsdException w:name="Normal Table" w:semiHidden="1" w:unhideWhenUsed="1"/>
-    <w:lsdException w:name="annotation subject" w:semiHidden="1" w:unhideWhenUsed="1"/>
-    <w:lsdException w:name="No List" w:semiHidden="1" w:unhideWhenUsed="1"/>
-    <w:lsdException w:name="Outline List 1" w:semiHidden="1" w:unhideWhenUsed="1"/>
-    <w:lsdException w:name="Outline List 2" w:semiHidden="1" w:unhideWhenUsed="1"/>
-    <w:lsdException w:name="Outline List 3" w:semiHidden="1" w:unhideWhenUsed="1"/>
-    <w:lsdException w:name="Table Simple 1" w:semiHidden="1" w:unhideWhenUsed="1"/>
-    <w:lsdException w:name="Table Simple 2" w:semiHidden="1" w:unhideWhenUsed="1"/>
-    <w:lsdException w:name="Table Simple 3" w:semiHidden="1" w:unhideWhenUsed="1"/>
-    <w:lsdException w:name="Table Classic 1" w:semiHidden="1" w:unhideWhenUsed="1"/>
-    <w:lsdException w:name="Table Classic 2" w:semiHidden="1" w:unhideWhenUsed="1"/>
-    <w:lsdException w:name="Table Classic 3" w:semiHidden="1" w:unhideWhenUsed="1"/>
-    <w:lsdException w:name="Table Classic 4" w:semiHidden="1" w:unhideWhenUsed="1"/>
-    <w:lsdException w:name="Table Colorful 1" w:semiHidden="1" w:unhideWhenUsed="1"/>
-    <w:lsdException w:name="Table Colorful 2" w:semiHidden="1" w:unhideWhenUsed="1"/>
-    <w:lsdException w:name="Table Colorful 3" w:semiHidden="1" w:unhideWhenUsed="1"/>
-    <w:lsdException w:name="Table Columns 1" w:semiHidden="1" w:unhideWhenUsed="1"/>
-    <w:lsdException w:name="Table Columns 2" w:semiHidden="1" w:unhideWhenUsed="1"/>
-    <w:lsdException w:name="Table Columns 3" w:semiHidden="1" w:unhideWhenUsed="1"/>
-    <w:lsdException w:name="Table Columns 4" w:semiHidden="1" w:unhideWhenUsed="1"/>
-    <w:lsdException w:name="Table Columns 5" w:semiHidden="1" w:unhideWhenUsed="1"/>
-    <w:lsdException w:name="Table Grid 1" w:semiHidden="1" w:unhideWhenUsed="1"/>
-    <w:lsdException w:name="Table Grid 2" w:semiHidden="1" w:unhideWhenUsed="1"/>
-    <w:lsdException w:name="Table Grid 3" w:semiHidden="1" w:unhideWhenUsed="1"/>
-    <w:lsdException w:name="Table Grid 4" w:semiHidden="1" w:unhideWhenUsed="1"/>
-    <w:lsdException w:name="Table Grid 5" w:semiHidden="1" w:unhideWhenUsed="1"/>
-    <w:lsdException w:name="Table Grid 6" w:semiHidden="1" w:unhideWhenUsed="1"/>
-    <w:lsdException w:name="Table Grid 7" w:semiHidden="1" w:unhideWhenUsed="1"/>
-    <w:lsdException w:name="Table Grid 8" w:semiHidden="1" w:unhideWhenUsed="1"/>
-    <w:lsdException w:name="Table List 1" w:semiHidden="1" w:unhideWhenUsed="1"/>
-    <w:lsdException w:name="Table List 2" w:semiHidden="1" w:unhideWhenUsed="1"/>
-    <w:lsdException w:name="Table List 3" w:semiHidden="1" w:unhideWhenUsed="1"/>
-    <w:lsdException w:name="Table List 4" w:semiHidden="1" w:unhideWhenUsed="1"/>
-    <w:lsdException w:name="Table List 5" w:semiHidden="1" w:unhideWhenUsed="1"/>
-    <w:lsdException w:name="Table List 6" w:semiHidden="1" w:unhideWhenUsed="1"/>
-    <w:lsdException w:name="Table List 7" w:semiHidden="1" w:unhideWhenUsed="1"/>
-    <w:lsdException w:name="Table List 8" w:semiHidden="1" w:unhideWhenUsed="1"/>
-    <w:lsdException w:name="Table 3D effects 1" w:semiHidden="1" w:unhideWhenUsed="1"/>
-    <w:lsdException w:name="Table 3D effects 2" w:semiHidden="1" w:unhideWhenUsed="1"/>
-    <w:lsdException w:name="Table 3D effects 3" w:semiHidden="1" w:unhideWhenUsed="1"/>
-    <w:lsdException w:name="Table Contemporary" w:semiHidden="1" w:unhideWhenUsed="1"/>
-    <w:lsdException w:name="Table Elegant" w:semiHidden="1" w:unhideWhenUsed="1"/>
-    <w:lsdException w:name="Table Professional" w:semiHidden="1" w:unhideWhenUsed="1"/>
-    <w:lsdException w:name="Table Subtle 1" w:semiHidden="1" w:unhideWhenUsed="1"/>
-    <w:lsdException w:name="Table Subtle 2" w:semiHidden="1" w:unhideWhenUsed="1"/>
-    <w:lsdException w:name="Table Web 1" w:semiHidden="1" w:unhideWhenUsed="1"/>
-    <w:lsdException w:name="Table Web 2" w:semiHidden="1" w:unhideWhenUsed="1"/>
-    <w:lsdException w:name="Table Web 3" w:semiHidden="1" w:unhideWhenUsed="1"/>
-    <w:lsdException w:name="Balloon Text" w:semiHidden="1" w:unhideWhenUsed="1"/>
-    <w:lsdException w:name="Table Grid" w:uiPriority="39"/>
-    <w:lsdException w:name="Table Theme" w:semiHidden="1" w:unhideWhenUsed="1"/>
-    <w:lsdException w:name="Placeholder Text" w:semiHidden="1"/>
-    <w:lsdException w:name="No Spacing" w:uiPriority="1" w:qFormat="1"/>
-    <w:lsdException w:name="Light Shading" w:uiPriority="60"/>
-    <w:lsdException w:name="Light List" w:uiPriority="61"/>
-    <w:lsdException w:name="Light Grid" w:uiPriority="62"/>
-    <w:lsdException w:name="Medium Shading 1" w:uiPriority="63"/>
-    <w:lsdException w:name="Medium Shading 2" w:uiPriority="64"/>
-    <w:lsdException w:name="Medium List 1" w:uiPriority="65"/>
-    <w:lsdException w:name="Medium List 2" w:uiPriority="66"/>
-    <w:lsdException w:name="Medium Grid 1" w:uiPriority="67"/>
-    <w:lsdException w:name="Medium Grid 2" w:uiPriority="68"/>
-    <w:lsdException w:name="Medium Grid 3" w:uiPriority="69"/>
-    <w:lsdException w:name="Dark List" w:uiPriority="70"/>
-    <w:lsdException w:name="Colorful Shading" w:uiPriority="71"/>
-    <w:lsdException w:name="Colorful List" w:uiPriority="72"/>
-    <w:lsdException w:name="Colorful Grid" w:uiPriority="73"/>
-    <w:lsdException w:name="Light Shading Accent 1" w:uiPriority="60"/>
-    <w:lsdException w:name="Light List Accent 1" w:uiPriority="61"/>
-    <w:lsdException w:name="Light Grid Accent 1" w:uiPriority="62"/>
-    <w:lsdException w:name="Medium Shading 1 Accent 1" w:uiPriority="63"/>
-    <w:lsdException w:name="Medium Shading 2 Accent 1" w:uiPriority="64"/>
-    <w:lsdException w:name="Medium List 1 Accent 1" w:uiPriority="65"/>
-    <w:lsdException w:name="Revision" w:semiHidden="1"/>
-    <w:lsdException w:name="List Paragraph" w:uiPriority="34" w:qFormat="1"/>
-    <w:lsdException w:name="Quote" w:uiPriority="29" w:qFormat="1"/>
-    <w:lsdException w:name="Intense Quote" w:uiPriority="30" w:qFormat="1"/>
-    <w:lsdException w:name="Medium List 2 Accent 1" w:uiPriority="66"/>
-    <w:lsdException w:name="Medium Grid 1 Accent 1" w:uiPriority="67"/>
-    <w:lsdException w:name="Medium Grid 2 Accent 1" w:uiPriority="68"/>
-    <w:lsdException w:name="Medium Grid 3 Accent 1" w:uiPriority="69"/>
-    <w:lsdException w:name="Dark List Accent 1" w:uiPriority="70"/>
-    <w:lsdException w:name="Colorful Shading Accent 1" w:uiPriority="71"/>
-    <w:lsdException w:name="Colorful List Accent 1" w:uiPriority="72"/>
-    <w:lsdException w:name="Colorful Grid Accent 1" w:uiPriority="73"/>
-    <w:lsdException w:name="Light Shading Accent 2" w:uiPriority="60"/>
-    <w:lsdException w:name="Light List Accent 2" w:uiPriority="61"/>
-    <w:lsdException w:name="Light Grid Accent 2" w:uiPriority="62"/>
-    <w:lsdException w:name="Medium Shading 1 Accent 2" w:uiPriority="63"/>
-    <w:lsdException w:name="Medium Shading 2 Accent 2" w:uiPriority="64"/>
-    <w:lsdException w:name="Medium List 1 Accent 2" w:uiPriority="65"/>
-    <w:lsdException w:name="Medium List 2 Accent 2" w:uiPriority="66"/>
-    <w:lsdException w:name="Medium Grid 1 Accent 2" w:uiPriority="67"/>
-    <w:lsdException w:name="Medium Grid 2 Accent 2" w:uiPriority="68"/>
-    <w:lsdException w:name="Medium Grid 3 Accent 2" w:uiPriority="69"/>
-    <w:lsdException w:name="Dark List Accent 2" w:uiPriority="70"/>
-    <w:lsdException w:name="Colorful Shading Accent 2" w:uiPriority="71"/>
-    <w:lsdException w:name="Colorful List Accent 2" w:uiPriority="72"/>
-    <w:lsdException w:name="Colorful Grid Accent 2" w:uiPriority="73"/>
-    <w:lsdException w:name="Light Shading Accent 3" w:uiPriority="60"/>
-    <w:lsdException w:name="Light List Accent 3" w:uiPriority="61"/>
-    <w:lsdException w:name="Light Grid Accent 3" w:uiPriority="62"/>
-    <w:lsdException w:name="Medium Shading 1 Accent 3" w:uiPriority="63"/>
-    <w:lsdException w:name="Medium Shading 2 Accent 3" w:uiPriority="64"/>
-    <w:lsdException w:name="Medium List 1 Accent 3" w:uiPriority="65"/>
-    <w:lsdException w:name="Medium List 2 Accent 3" w:uiPriority="66"/>
-    <w:lsdException w:name="Medium Grid 1 Accent 3" w:uiPriority="67"/>
-    <w:lsdException w:name="Medium Grid 2 Accent 3" w:uiPriority="68"/>
-    <w:lsdException w:name="Medium Grid 3 Accent 3" w:uiPriority="69"/>
-    <w:lsdException w:name="Dark List Accent 3" w:uiPriority="70"/>
-    <w:lsdException w:name="Colorful Shading Accent 3" w:uiPriority="71"/>
-    <w:lsdException w:name="Colorful List Accent 3" w:uiPriority="72"/>
-    <w:lsdException w:name="Colorful Grid Accent 3" w:uiPriority="73"/>
-    <w:lsdException w:name="Light Shading Accent 4" w:uiPriority="60"/>
-    <w:lsdException w:name="Light List Accent 4" w:uiPriority="61"/>
-    <w:lsdException w:name="Light Grid Accent 4" w:uiPriority="62"/>
-    <w:lsdException w:name="Medium Shading 1 Accent 4" w:uiPriority="63"/>
-    <w:lsdException w:name="Medium Shading 2 Accent 4" w:uiPriority="64"/>
-    <w:lsdException w:name="Medium List 1 Accent 4" w:uiPriority="65"/>
-    <w:lsdException w:name="Medium List 2 Accent 4" w:uiPriority="66"/>
-    <w:lsdException w:name="Medium Grid 1 Accent 4" w:uiPriority="67"/>
-    <w:lsdException w:name="Medium Grid 2 Accent 4" w:uiPriority="68"/>
-    <w:lsdException w:name="Medium Grid 3 Accent 4" w:uiPriority="69"/>
-    <w:lsdException w:name="Dark List Accent 4" w:uiPriority="70"/>
-    <w:lsdException w:name="Colorful Shading Accent 4" w:uiPriority="71"/>
-    <w:lsdException w:name="Colorful List Accent 4" w:uiPriority="72"/>
-    <w:lsdException w:name="Colorful Grid Accent 4" w:uiPriority="73"/>
-    <w:lsdException w:name="Light Shading Accent 5" w:uiPriority="60"/>
-    <w:lsdException w:name="Light List Accent 5" w:uiPriority="61"/>
-    <w:lsdException w:name="Light Grid Accent 5" w:uiPriority="62"/>
-    <w:lsdException w:name="Medium Shading 1 Accent 5" w:uiPriority="63"/>
-    <w:lsdException w:name="Medium Shading 2 Accent 5" w:uiPriority="64"/>
-    <w:lsdException w:name="Medium List 1 Accent 5" w:uiPriority="65"/>
-    <w:lsdException w:name="Medium List 2 Accent 5" w:uiPriority="66"/>
-    <w:lsdException w:name="Medium Grid 1 Accent 5" w:uiPriority="67"/>
-    <w:lsdException w:name="Medium Grid 2 Accent 5" w:uiPriority="68"/>
-    <w:lsdException w:name="Medium Grid 3 Accent 5" w:uiPriority="69"/>
-    <w:lsdException w:name="Dark List Accent 5" w:uiPriority="70"/>
-    <w:lsdException w:name="Colorful Shading Accent 5" w:uiPriority="71"/>
-    <w:lsdException w:name="Colorful List Accent 5" w:uiPriority="72"/>
-    <w:lsdException w:name="Colorful Grid Accent 5" w:uiPriority="73"/>
-    <w:lsdException w:name="Light Shading Accent 6" w:uiPriority="60"/>
-    <w:lsdException w:name="Light List Accent 6" w:uiPriority="61"/>
-    <w:lsdException w:name="Light Grid Accent 6" w:uiPriority="62"/>
-    <w:lsdException w:name="Medium Shading 1 Accent 6" w:uiPriority="63"/>
-    <w:lsdException w:name="Medium Shading 2 Accent 6" w:uiPriority="64"/>
-    <w:lsdException w:name="Medium List 1 Accent 6" w:uiPriority="65"/>
-    <w:lsdException w:name="Medium List 2 Accent 6" w:uiPriority="66"/>
-    <w:lsdException w:name="Medium Grid 1 Accent 6" w:uiPriority="67"/>
-    <w:lsdException w:name="Medium Grid 2 Accent 6" w:uiPriority="68"/>
-    <w:lsdException w:name="Medium Grid 3 Accent 6" w:uiPriority="69"/>
-    <w:lsdException w:name="Dark List Accent 6" w:uiPriority="70"/>
-    <w:lsdException w:name="Colorful Shading Accent 6" w:uiPriority="71"/>
-    <w:lsdException w:name="Colorful List Accent 6" w:uiPriority="72"/>
-    <w:lsdException w:name="Colorful Grid Accent 6" w:uiPriority="73"/>
-    <w:lsdException w:name="Subtle Emphasis" w:uiPriority="19" w:qFormat="1"/>
-    <w:lsdException w:name="Intense Emphasis" w:uiPriority="21" w:qFormat="1"/>
-    <w:lsdException w:name="Subtle Reference" w:uiPriority="31" w:qFormat="1"/>
-    <w:lsdException w:name="Intense Reference" w:uiPriority="32" w:qFormat="1"/>
-    <w:lsdException w:name="Book Title" w:uiPriority="33" w:qFormat="1"/>
-    <w:lsdException w:name="Bibliography" w:semiHidden="1" w:uiPriority="37" w:unhideWhenUsed="1"/>
-    <w:lsdException w:name="TOC Heading" w:semiHidden="1" w:uiPriority="39" w:unhideWhenUsed="1" w:qFormat="1"/>
-    <w:lsdException w:name="Plain Table 1" w:uiPriority="41"/>
-    <w:lsdException w:name="Plain Table 2" w:uiPriority="42"/>
-    <w:lsdException w:name="Plain Table 3" w:uiPriority="43"/>
-    <w:lsdException w:name="Plain Table 4" w:uiPriority="44"/>
-    <w:lsdException w:name="Plain Table 5" w:uiPriority="45"/>
-    <w:lsdException w:name="Grid Table Light" w:uiPriority="40"/>
-    <w:lsdException w:name="Grid Table 1 Light" w:uiPriority="46"/>
-    <w:lsdException w:name="Grid Table 2" w:uiPriority="47"/>
-    <w:lsdException w:name="Grid Table 3" w:uiPriority="48"/>
-    <w:lsdException w:name="Grid Table 4" w:uiPriority="49"/>
-    <w:lsdException w:name="Grid Table 5 Dark" w:uiPriority="50"/>
-    <w:lsdException w:name="Grid Table 6 Colorful" w:uiPriority="51"/>
-    <w:lsdException w:name="Grid Table 7 Colorful" w:uiPriority="52"/>
-    <w:lsdException w:name="Grid Table 1 Light Accent 1" w:uiPriority="46"/>
-    <w:lsdException w:name="Grid Table 2 Accent 1" w:uiPriority="47"/>
-    <w:lsdException w:name="Grid Table 3 Accent 1" w:uiPriority="48"/>
-    <w:lsdException w:name="Grid Table 4 Accent 1" w:uiPriority="49"/>
-    <w:lsdException w:name="Grid Table 5 Dark Accent 1" w:uiPriority="50"/>
-    <w:lsdException w:name="Grid Table 6 Colorful Accent 1" w:uiPriority="51"/>
-    <w:lsdException w:name="Grid Table 7 Colorful Accent 1" w:uiPriority="52"/>
-    <w:lsdException w:name="Grid Table 1 Light Accent 2" w:uiPriority="46"/>
-    <w:lsdException w:name="Grid Table 2 Accent 2" w:uiPriority="47"/>
-    <w:lsdException w:name="Grid Table 3 Accent 2" w:uiPriority="48"/>
-    <w:lsdException w:name="Grid Table 4 Accent 2" w:uiPriority="49"/>
-    <w:lsdException w:name="Grid Table 5 Dark Accent 2" w:uiPriority="50"/>
-    <w:lsdException w:name="Grid Table 6 Colorful Accent 2" w:uiPriority="51"/>
-    <w:lsdException w:name="Grid Table 7 Colorful Accent 2" w:uiPriority="52"/>
-    <w:lsdException w:name="Grid Table 1 Light Accent 3" w:uiPriority="46"/>
-    <w:lsdException w:name="Grid Table 2 Accent 3" w:uiPriority="47"/>
-    <w:lsdException w:name="Grid Table 3 Accent 3" w:uiPriority="48"/>
-    <w:lsdException w:name="Grid Table 4 Accent 3" w:uiPriority="49"/>
-    <w:lsdException w:name="Grid Table 5 Dark Accent 3" w:uiPriority="50"/>
-    <w:lsdException w:name="Grid Table 6 Colorful Accent 3" w:uiPriority="51"/>
-    <w:lsdException w:name="Grid Table 7 Colorful Accent 3" w:uiPriority="52"/>
-    <w:lsdException w:name="Grid Table 1 Light Accent 4" w:uiPriority="46"/>
-    <w:lsdException w:name="Grid Table 2 Accent 4" w:uiPriority="47"/>
-    <w:lsdException w:name="Grid Table 3 Accent 4" w:uiPriority="48"/>
-    <w:lsdException w:name="Grid Table 4 Accent 4" w:uiPriority="49"/>
-    <w:lsdException w:name="Grid Table 5 Dark Accent 4" w:uiPriority="50"/>
-    <w:lsdException w:name="Grid Table 6 Colorful Accent 4" w:uiPriority="51"/>
-    <w:lsdException w:name="Grid Table 7 Colorful Accent 4" w:uiPriority="52"/>
-    <w:lsdException w:name="Grid Table 1 Light Accent 5" w:uiPriority="46"/>
-    <w:lsdException w:name="Grid Table 2 Accent 5" w:uiPriority="47"/>
-    <w:lsdException w:name="Grid Table 3 Accent 5" w:uiPriority="48"/>
-    <w:lsdException w:name="Grid Table 4 Accent 5" w:uiPriority="49"/>
-    <w:lsdException w:name="Grid Table 5 Dark Accent 5" w:uiPriority="50"/>
-    <w:lsdException w:name="Grid Table 6 Colorful Accent 5" w:uiPriority="51"/>
-    <w:lsdException w:name="Grid Table 7 Colorful Accent 5" w:uiPriority="52"/>
-    <w:lsdException w:name="Grid Table 1 Light Accent 6" w:uiPriority="46"/>
-    <w:lsdException w:name="Grid Table 2 Accent 6" w:uiPriority="47"/>
-    <w:lsdException w:name="Grid Table 3 Accent 6" w:uiPriority="48"/>
-    <w:lsdException w:name="Grid Table 4 Accent 6" w:uiPriority="49"/>
-    <w:lsdException w:name="Grid Table 5 Dark Accent 6" w:uiPriority="50"/>
-    <w:lsdException w:name="Grid Table 6 Colorful Accent 6" w:uiPriority="51"/>
-    <w:lsdException w:name="Grid Table 7 Colorful Accent 6" w:uiPriority="52"/>
-    <w:lsdException w:name="List Table 1 Light" w:uiPriority="46"/>
-    <w:lsdException w:name="List Table 2" w:uiPriority="47"/>
-    <w:lsdException w:name="List Table 3" w:uiPriority="48"/>
-    <w:lsdException w:name="List Table 4" w:uiPriority="49"/>
-    <w:lsdException w:name="List Table 5 Dark" w:uiPriority="50"/>
-    <w:lsdException w:name="List Table 6 Colorful" w:uiPriority="51"/>
-    <w:lsdException w:name="List Table 7 Colorful" w:uiPriority="52"/>
-    <w:lsdException w:name="List Table 1 Light Accent 1" w:uiPriority="46"/>
-    <w:lsdException w:name="List Table 2 Accent 1" w:uiPriority="47"/>
-    <w:lsdException w:name="List Table 3 Accent 1" w:uiPriority="48"/>
-    <w:lsdException w:name="List Table 4 Accent 1" w:uiPriority="49"/>
-    <w:lsdException w:name="List Table 5 Dark Accent 1" w:uiPriority="50"/>
-    <w:lsdException w:name="List Table 6 Colorful Accent 1" w:uiPriority="51"/>
-    <w:lsdException w:name="List Table 7 Colorful Accent 1" w:uiPriority="52"/>
-    <w:lsdException w:name="List Table 1 Light Accent 2" w:uiPriority="46"/>
-    <w:lsdException w:name="List Table 2 Accent 2" w:uiPriority="47"/>
-    <w:lsdException w:name="List Table 3 Accent 2" w:uiPriority="48"/>
-    <w:lsdException w:name="List Table 4 Accent 2" w:uiPriority="49"/>
-    <w:lsdException w:name="List Table 5 Dark Accent 2" w:uiPriority="50"/>
-    <w:lsdException w:name="List Table 6 Colorful Accent 2" w:uiPriority="51"/>
-    <w:lsdException w:name="List Table 7 Colorful Accent 2" w:uiPriority="52"/>
-    <w:lsdException w:name="List Table 1 Light Accent 3" w:uiPriority="46"/>
-    <w:lsdException w:name="List Table 2 Accent 3" w:uiPriority="47"/>
-    <w:lsdException w:name="List Table 3 Accent 3" w:uiPriority="48"/>
-    <w:lsdException w:name="List Table 4 Accent 3" w:uiPriority="49"/>
-    <w:lsdException w:name="List Table 5 Dark Accent 3" w:uiPriority="50"/>
-    <w:lsdException w:name="List Table 6 Colorful Accent 3" w:uiPriority="51"/>
-    <w:lsdException w:name="List Table 7 Colorful Accent 3" w:uiPriority="52"/>
-    <w:lsdException w:name="List Table 1 Light Accent 4" w:uiPriority="46"/>
-    <w:lsdException w:name="List Table 2 Accent 4" w:uiPriority="47"/>
-    <w:lsdException w:name="List Table 3 Accent 4" w:uiPriority="48"/>
-    <w:lsdException w:name="List Table 4 Accent 4" w:uiPriority="49"/>
-    <w:lsdException w:name="List Table 5 Dark Accent 4" w:uiPriority="50"/>
-    <w:lsdException w:name="List Table 6 Colorful Accent 4" w:uiPriority="51"/>
-    <w:lsdException w:name="List Table 7 Colorful Accent 4" w:uiPriority="52"/>
-    <w:lsdException w:name="List Table 1 Light Accent 5" w:uiPriority="46"/>
-    <w:lsdException w:name="List Table 2 Accent 5" w:uiPriority="47"/>
-    <w:lsdException w:name="List Table 3 Accent 5" w:uiPriority="48"/>
-    <w:lsdException w:name="List Table 4 Accent 5" w:uiPriority="49"/>
-    <w:lsdException w:name="List Table 5 Dark Accent 5" w:uiPriority="50"/>
-    <w:lsdException w:name="List Table 6 Colorful Accent 5" w:uiPriority="51"/>
-    <w:lsdException w:name="List Table 7 Colorful Accent 5" w:uiPriority="52"/>
-    <w:lsdException w:name="List Table 1 Light Accent 6" w:uiPriority="46"/>
-    <w:lsdException w:name="List Table 2 Accent 6" w:uiPriority="47"/>
-    <w:lsdException w:name="List Table 3 Accent 6" w:uiPriority="48"/>
-    <w:lsdException w:name="List Table 4 Accent 6" w:uiPriority="49"/>
-    <w:lsdException w:name="List Table 5 Dark Accent 6" w:uiPriority="50"/>
-    <w:lsdException w:name="List Table 6 Colorful Accent 6" w:uiPriority="51"/>
-    <w:lsdException w:name="List Table 7 Colorful Accent 6" w:uiPriority="52"/>
-  </w:latentStyles>
-  <w:style w:type="paragraph" w:default="1" w:styleId="Normal">
-    <w:name w:val="Normal"/>
-    <w:qFormat/>
-  </w:style>
-  <w:style w:type="character" w:default="1" w:styleId="Fuentedeprrafopredeter">
-    <w:name w:val="Default Paragraph Font"/>
-    <w:uiPriority w:val="1"/>
-    <w:semiHidden/>
-    <w:unhideWhenUsed/>
-  </w:style>
-  <w:style w:type="table" w:default="1" w:styleId="Tablanormal">
-    <w:name w:val="Normal Table"/>
-    <w:uiPriority w:val="99"/>
-    <w:semiHidden/>
-    <w:unhideWhenUsed/>
-    <w:tblPr>
-      <w:tblInd w:w="0" w:type="dxa"/>
-      <w:tblCellMar>
-        <w:top w:w="0" w:type="dxa"/>
-        <w:left w:w="108" w:type="dxa"/>
-        <w:bottom w:w="0" w:type="dxa"/>
-        <w:right w:w="108" w:type="dxa"/>
-      </w:tblCellMar>
-    </w:tblPr>
-  </w:style>
-  <w:style w:type="numbering" w:default="1" w:styleId="Sinlista">
-    <w:name w:val="No List"/>
-    <w:uiPriority w:val="99"/>
-    <w:semiHidden/>
-    <w:unhideWhenUsed/>
-  </w:style>
-  <w:style w:type="paragraph" w:customStyle="1" w:styleId="38547573DCAE439E9C26520149F3DA86">
-    <w:name w:val="38547573DCAE439E9C26520149F3DA86"/>
-    <w:rsid w:val="004D6F9E"/>
-  </w:style>
-  <w:style w:type="paragraph" w:customStyle="1" w:styleId="8E8F02882C0D4FFAA9489C0CD27F84B6">
-    <w:name w:val="8E8F02882C0D4FFAA9489C0CD27F84B6"/>
-    <w:rsid w:val="004D6F9E"/>
-  </w:style>
-  <w:style w:type="paragraph" w:customStyle="1" w:styleId="7D5906C08DB348B5B0FC01283F145E04">
-    <w:name w:val="7D5906C08DB348B5B0FC01283F145E04"/>
-    <w:rsid w:val="004D6F9E"/>
-  </w:style>
-</w:styles>
-</file>
-
-<file path=word/glossary/webSettings.xml><?xml version="1.0" encoding="utf-8"?>
-<w:webSettings xmlns:mc="http://schemas.openxmlformats.org/markup-compatibility/2006" xmlns:r="http://schemas.openxmlformats.org/officeDocument/2006/relationships" xmlns:w="http://schemas.openxmlformats.org/wordprocessingml/2006/main" xmlns:w14="http://schemas.microsoft.com/office/word/2010/wordml" xmlns:w15="http://schemas.microsoft.com/office/word/2012/wordml" mc:Ignorable="w14 w15">
-  <w:optimizeForBrowser/>
-  <w:allowPNG/>
-</w:webSettings>
-</file>
-
 <file path=word/theme/theme1.xml><?xml version="1.0" encoding="utf-8"?>
 <a:theme xmlns:a="http://schemas.openxmlformats.org/drawingml/2006/main" name="Office Theme">
   <a:themeElements>
@@ -15379,7 +14820,7 @@
 </file>
 
 <file path=customXml/itemProps1.xml><?xml version="1.0" encoding="utf-8"?>
-<ds:datastoreItem xmlns:ds="http://schemas.openxmlformats.org/officeDocument/2006/customXml" ds:itemID="{4C531A9B-662C-4552-B923-9BE7E761BD7F}">
+<ds:datastoreItem xmlns:ds="http://schemas.openxmlformats.org/officeDocument/2006/customXml" ds:itemID="{70BA067C-A7D4-4B74-92BB-4B618216A5FE}">
   <ds:schemaRefs>
     <ds:schemaRef ds:uri="http://schemas.openxmlformats.org/officeDocument/2006/bibliography"/>
   </ds:schemaRefs>

</xml_diff>